<commit_message>
adding comments from Justin on the draft they are pretty top level, and will probably need a big rewrite
</commit_message>
<xml_diff>
--- a/2023_04_08_sub_F32/2023_04_08_sub_Biosketch/Biosketch_draft.docx
+++ b/2023_04_08_sub_F32/2023_04_08_sub_Biosketch/Biosketch_draft.docx
@@ -14,7 +14,7 @@
           <w:noProof/>
           <w:bdr w:val="none" w:sz="0" w:space="0" w:color="auto"/>
         </w:rPr>
-        <w:pict w14:anchorId="327B01D0">
+        <w:pict w14:anchorId="0FB670AA">
           <v:rect id="_x0000_i1025" alt="" style="width:468pt;height:.05pt;mso-width-percent:0;mso-height-percent:0;mso-width-percent:0;mso-height-percent:0" o:hralign="center" o:hrstd="t" o:hr="t" fillcolor="gray" stroked="f">
             <v:path strokeok="f"/>
           </v:rect>
@@ -806,7 +806,45 @@
           <w:sz w:val="24"/>
           <w:szCs w:val="26"/>
         </w:rPr>
-        <w:t>A. Personal Statement</w:t>
+        <w:t xml:space="preserve">A. </w:t>
+      </w:r>
+      <w:commentRangeStart w:id="0"/>
+      <w:r>
+        <w:rPr>
+          <w:rFonts w:ascii="Arial" w:eastAsia="Arial" w:hAnsi="Arial" w:cs="Arial"/>
+          <w:sz w:val="24"/>
+          <w:szCs w:val="26"/>
+        </w:rPr>
+        <w:t xml:space="preserve">Personal </w:t>
+      </w:r>
+      <w:commentRangeEnd w:id="0"/>
+      <w:r>
+        <w:rPr>
+          <w:rStyle w:val="CommentReference"/>
+          <w:rFonts w:ascii="Arial" w:eastAsia="Arial" w:hAnsi="Arial" w:cs="Arial"/>
+          <w:b w:val="0"/>
+          <w:bCs w:val="0"/>
+        </w:rPr>
+        <w:commentReference w:id="0"/>
+      </w:r>
+      <w:commentRangeStart w:id="1"/>
+      <w:r>
+        <w:rPr>
+          <w:rFonts w:ascii="Arial" w:eastAsia="Arial" w:hAnsi="Arial" w:cs="Arial"/>
+          <w:sz w:val="24"/>
+          <w:szCs w:val="26"/>
+        </w:rPr>
+        <w:t>Statement</w:t>
+      </w:r>
+      <w:commentRangeEnd w:id="1"/>
+      <w:r>
+        <w:rPr>
+          <w:rStyle w:val="CommentReference"/>
+          <w:rFonts w:ascii="Arial" w:eastAsia="Arial" w:hAnsi="Arial" w:cs="Arial"/>
+          <w:b w:val="0"/>
+          <w:bCs w:val="0"/>
+        </w:rPr>
+        <w:commentReference w:id="1"/>
       </w:r>
     </w:p>
     <w:p>
@@ -816,8 +854,23 @@
         <w:ind w:left="107" w:right="116"/>
         <w:jc w:val="both"/>
       </w:pPr>
-      <w:r>
-        <w:t>My proposed project aligns perfectly with my</w:t>
+      <w:commentRangeStart w:id="2"/>
+      <w:r>
+        <w:t xml:space="preserve">My proposed project aligns </w:t>
+      </w:r>
+      <w:commentRangeStart w:id="3"/>
+      <w:r>
+        <w:t xml:space="preserve">perfectly </w:t>
+      </w:r>
+      <w:commentRangeEnd w:id="3"/>
+      <w:r>
+        <w:rPr>
+          <w:rStyle w:val="CommentReference"/>
+        </w:rPr>
+        <w:commentReference w:id="3"/>
+      </w:r>
+      <w:r>
+        <w:t>with my</w:t>
       </w:r>
       <w:r>
         <w:t xml:space="preserve"> </w:t>
@@ -949,7 +1002,20 @@
         <w:rPr>
           <w:w w:val="110"/>
         </w:rPr>
-        <w:t>phenotype.</w:t>
+        <w:t>phenotype</w:t>
+      </w:r>
+      <w:commentRangeEnd w:id="2"/>
+      <w:r>
+        <w:rPr>
+          <w:rStyle w:val="CommentReference"/>
+        </w:rPr>
+        <w:commentReference w:id="2"/>
+      </w:r>
+      <w:r>
+        <w:rPr>
+          <w:w w:val="110"/>
+        </w:rPr>
+        <w:t>.</w:t>
       </w:r>
       <w:r>
         <w:rPr>
@@ -1176,6 +1242,7 @@
         </w:tabs>
         <w:spacing w:line="249" w:lineRule="auto"/>
       </w:pPr>
+      <w:commentRangeStart w:id="4"/>
       <w:r>
         <w:rPr>
           <w:w w:val="105"/>
@@ -2007,6 +2074,13 @@
       <w:proofErr w:type="spellEnd"/>
       <w:r>
         <w:t>: 10.1101/2021.03.19.21253328.</w:t>
+      </w:r>
+      <w:commentRangeEnd w:id="4"/>
+      <w:r>
+        <w:rPr>
+          <w:rStyle w:val="CommentReference"/>
+        </w:rPr>
+        <w:commentReference w:id="4"/>
       </w:r>
     </w:p>
     <w:p>
@@ -2726,7 +2800,61 @@
           <w:rFonts w:ascii="Arial" w:eastAsia="Arial" w:hAnsi="Arial"/>
           <w:sz w:val="26"/>
         </w:rPr>
-        <w:t>C. Contribution to Science</w:t>
+        <w:t xml:space="preserve">C. </w:t>
+      </w:r>
+      <w:commentRangeStart w:id="5"/>
+      <w:r>
+        <w:rPr>
+          <w:rFonts w:ascii="Arial" w:eastAsia="Arial" w:hAnsi="Arial"/>
+          <w:sz w:val="26"/>
+        </w:rPr>
+        <w:t xml:space="preserve">Contribution </w:t>
+      </w:r>
+      <w:commentRangeEnd w:id="5"/>
+      <w:r>
+        <w:rPr>
+          <w:rStyle w:val="CommentReference"/>
+          <w:rFonts w:ascii="Arial" w:eastAsia="Arial" w:hAnsi="Arial" w:cs="Arial"/>
+          <w:b w:val="0"/>
+          <w:bCs w:val="0"/>
+        </w:rPr>
+        <w:commentReference w:id="5"/>
+      </w:r>
+      <w:commentRangeStart w:id="6"/>
+      <w:r>
+        <w:rPr>
+          <w:rFonts w:ascii="Arial" w:eastAsia="Arial" w:hAnsi="Arial"/>
+          <w:sz w:val="26"/>
+        </w:rPr>
+        <w:t xml:space="preserve">to </w:t>
+      </w:r>
+      <w:commentRangeEnd w:id="6"/>
+      <w:r>
+        <w:rPr>
+          <w:rStyle w:val="CommentReference"/>
+          <w:rFonts w:ascii="Arial" w:eastAsia="Arial" w:hAnsi="Arial" w:cs="Arial"/>
+          <w:b w:val="0"/>
+          <w:bCs w:val="0"/>
+        </w:rPr>
+        <w:commentReference w:id="6"/>
+      </w:r>
+      <w:commentRangeStart w:id="7"/>
+      <w:r>
+        <w:rPr>
+          <w:rFonts w:ascii="Arial" w:eastAsia="Arial" w:hAnsi="Arial"/>
+          <w:sz w:val="26"/>
+        </w:rPr>
+        <w:t>Science</w:t>
+      </w:r>
+      <w:commentRangeEnd w:id="7"/>
+      <w:r>
+        <w:rPr>
+          <w:rStyle w:val="CommentReference"/>
+          <w:rFonts w:ascii="Arial" w:eastAsia="Arial" w:hAnsi="Arial" w:cs="Arial"/>
+          <w:b w:val="0"/>
+          <w:bCs w:val="0"/>
+        </w:rPr>
+        <w:commentReference w:id="7"/>
       </w:r>
     </w:p>
     <w:p>
@@ -2735,7 +2863,7 @@
           <w:b/>
         </w:rPr>
       </w:pPr>
-      <w:bookmarkStart w:id="0" w:name="Xec6b8e0db5719c80b52f432c59a8e7df1f879c8"/>
+      <w:bookmarkStart w:id="8" w:name="Xec6b8e0db5719c80b52f432c59a8e7df1f879c8"/>
       <w:r>
         <w:rPr>
           <w:b/>
@@ -2800,43 +2928,32 @@
     <w:p>
       <w:pPr>
         <w:rPr>
+          <w:bCs/>
+        </w:rPr>
+      </w:pPr>
+      <w:r>
+        <w:rPr>
+          <w:bCs/>
           <w:u w:val="single"/>
         </w:rPr>
-      </w:pPr>
-      <w:r>
-        <w:rPr>
-          <w:u w:val="single"/>
-        </w:rPr>
-        <w:t>1.1</w:t>
-      </w:r>
-      <w:r>
-        <w:rPr>
-          <w:u w:val="single"/>
-        </w:rPr>
-        <w:t xml:space="preserve"> </w:t>
-      </w:r>
-      <w:r>
-        <w:rPr>
-          <w:u w:val="single"/>
-        </w:rPr>
-        <w:t>Historical background</w:t>
-      </w:r>
-      <w:r>
-        <w:t xml:space="preserve"> </w:t>
-      </w:r>
-      <w:proofErr w:type="gramStart"/>
-      <w:r>
-        <w:t>The</w:t>
-      </w:r>
-      <w:proofErr w:type="gramEnd"/>
-      <w:r>
-        <w:t xml:space="preserve"> enzyme rubisco fixes </w:t>
-      </w:r>
-      <w:r>
-        <w:t>&gt;</w:t>
-      </w:r>
-      <w:r>
-        <w:t xml:space="preserve">99.5% of the </w:t>
+        <w:t>Rationale:</w:t>
+      </w:r>
+      <w:r>
+        <w:rPr>
+          <w:bCs/>
+        </w:rPr>
+        <w:t xml:space="preserve"> Many bacteria rely on </w:t>
+      </w:r>
+      <m:oMath>
+        <m:r>
+          <w:rPr>
+            <w:rFonts w:ascii="Cambria Math" w:hAnsi="Cambria Math"/>
+          </w:rPr>
+          <m:t>α</m:t>
+        </m:r>
+      </m:oMath>
+      <w:r>
+        <w:t xml:space="preserve">-carboxysome based </w:t>
       </w:r>
       <w:r>
         <w:t>CO</w:t>
@@ -2869,112 +2986,13 @@
         </m:sSub>
       </m:oMath>
       <w:r>
-        <w:t xml:space="preserve"> entering the biosphere each year and is essential in plants, algae, and most autotrophic bacteria. However, Rubisco is inhibited by </w:t>
-      </w:r>
-      <w:r>
-        <w:t>O</w:t>
-      </w:r>
-      <m:oMath>
-        <m:sSub>
-          <m:sSubPr>
-            <m:ctrlPr>
-              <w:rPr>
-                <w:rFonts w:ascii="Cambria Math" w:hAnsi="Cambria Math"/>
-              </w:rPr>
-            </m:ctrlPr>
-          </m:sSubPr>
-          <m:e>
-            <m:r>
-              <w:rPr>
-                <w:rFonts w:ascii="Cambria Math" w:hAnsi="Cambria Math"/>
-              </w:rPr>
-              <m:t>​</m:t>
-            </m:r>
-          </m:e>
-          <m:sub>
-            <m:r>
-              <w:rPr>
-                <w:rFonts w:ascii="Cambria Math" w:hAnsi="Cambria Math"/>
-              </w:rPr>
-              <m:t>2</m:t>
-            </m:r>
-          </m:sub>
-        </m:sSub>
-      </m:oMath>
-      <w:r>
-        <w:t>,</w:t>
-      </w:r>
-      <w:r>
-        <w:t xml:space="preserve"> a problem in the modern atmosphere with its 20% </w:t>
-      </w:r>
-      <w:r>
-        <w:t>O</w:t>
-      </w:r>
-      <m:oMath>
-        <m:sSub>
-          <m:sSubPr>
-            <m:ctrlPr>
-              <w:rPr>
-                <w:rFonts w:ascii="Cambria Math" w:hAnsi="Cambria Math"/>
-              </w:rPr>
-            </m:ctrlPr>
-          </m:sSubPr>
-          <m:e>
-            <m:r>
-              <w:rPr>
-                <w:rFonts w:ascii="Cambria Math" w:hAnsi="Cambria Math"/>
-              </w:rPr>
-              <m:t>​</m:t>
-            </m:r>
-          </m:e>
-          <m:sub>
-            <m:r>
-              <w:rPr>
-                <w:rFonts w:ascii="Cambria Math" w:hAnsi="Cambria Math"/>
-              </w:rPr>
-              <m:t>2</m:t>
-            </m:r>
-          </m:sub>
-        </m:sSub>
-      </m:oMath>
-      <w:r>
-        <w:t xml:space="preserve"> and only 0.04% </w:t>
-      </w:r>
-      <w:r>
-        <w:t>CO</w:t>
-      </w:r>
-      <m:oMath>
-        <m:sSub>
-          <m:sSubPr>
-            <m:ctrlPr>
-              <w:rPr>
-                <w:rFonts w:ascii="Cambria Math" w:hAnsi="Cambria Math"/>
-              </w:rPr>
-            </m:ctrlPr>
-          </m:sSubPr>
-          <m:e>
-            <m:r>
-              <w:rPr>
-                <w:rFonts w:ascii="Cambria Math" w:hAnsi="Cambria Math"/>
-              </w:rPr>
-              <m:t>​</m:t>
-            </m:r>
-          </m:e>
-          <m:sub>
-            <m:r>
-              <w:rPr>
-                <w:rFonts w:ascii="Cambria Math" w:hAnsi="Cambria Math"/>
-              </w:rPr>
-              <m:t>2</m:t>
-            </m:r>
-          </m:sub>
-        </m:sSub>
-      </m:oMath>
-      <w:r>
-        <w:t>.</w:t>
-      </w:r>
-      <w:r>
-        <w:t xml:space="preserve"> Many bacteria overcome this using an </w:t>
+        <w:t xml:space="preserve"> concentrating mechanism</w:t>
+      </w:r>
+      <w:r>
+        <w:t>s</w:t>
+      </w:r>
+      <w:r>
+        <w:t xml:space="preserve"> (</w:t>
       </w:r>
       <m:oMath>
         <m:r>
@@ -2985,51 +3003,54 @@
         </m:r>
       </m:oMath>
       <w:r>
-        <w:t xml:space="preserve">-carboxysome based </w:t>
-      </w:r>
-      <w:r>
-        <w:t>CO</w:t>
-      </w:r>
-      <m:oMath>
-        <m:sSub>
-          <m:sSubPr>
-            <m:ctrlPr>
-              <w:rPr>
-                <w:rFonts w:ascii="Cambria Math" w:hAnsi="Cambria Math"/>
-              </w:rPr>
-            </m:ctrlPr>
-          </m:sSubPr>
-          <m:e>
-            <m:r>
-              <w:rPr>
-                <w:rFonts w:ascii="Cambria Math" w:hAnsi="Cambria Math"/>
-              </w:rPr>
-              <m:t>​</m:t>
-            </m:r>
-          </m:e>
-          <m:sub>
-            <m:r>
-              <w:rPr>
-                <w:rFonts w:ascii="Cambria Math" w:hAnsi="Cambria Math"/>
-              </w:rPr>
-              <m:t>2</m:t>
-            </m:r>
-          </m:sub>
-        </m:sSub>
-      </m:oMath>
-      <w:r>
-        <w:t xml:space="preserve"> concentrating mechanism (</w:t>
-      </w:r>
-      <m:oMath>
-        <m:r>
-          <w:rPr>
-            <w:rFonts w:ascii="Cambria Math" w:hAnsi="Cambria Math"/>
-          </w:rPr>
-          <m:t>α</m:t>
-        </m:r>
-      </m:oMath>
-      <w:r>
-        <w:t>-CCM). These systems rely on HCO</w:t>
+        <w:t>-CCM)</w:t>
+      </w:r>
+      <w:r>
+        <w:t xml:space="preserve"> to concentrate CO2 so that it is available to the enzyme rubisco for autotrophic growth. However, the mechanisms by which chemotrophic bacteria pump HCO3- from the environment into the cell, a necessary step for intracellular CO2 concentration, were completely unknown.</w:t>
+      </w:r>
+    </w:p>
+    <w:p>
+      <w:pPr>
+        <w:rPr>
+          <w:bCs/>
+        </w:rPr>
+      </w:pPr>
+      <w:r>
+        <w:rPr>
+          <w:bCs/>
+          <w:u w:val="single"/>
+        </w:rPr>
+        <w:t xml:space="preserve">Goal: </w:t>
+      </w:r>
+      <w:r>
+        <w:rPr>
+          <w:bCs/>
+        </w:rPr>
+        <w:t>This study sought to identify HCO3- pumps in chemotrophic bacteria</w:t>
+      </w:r>
+      <w:r>
+        <w:rPr>
+          <w:bCs/>
+        </w:rPr>
+        <w:t xml:space="preserve"> and to define their pumping mechanism.</w:t>
+      </w:r>
+    </w:p>
+    <w:p>
+      <w:r>
+        <w:rPr>
+          <w:bCs/>
+          <w:u w:val="single"/>
+        </w:rPr>
+        <w:t>Results:</w:t>
+      </w:r>
+      <w:r>
+        <w:rPr>
+          <w:bCs/>
+        </w:rPr>
+        <w:t xml:space="preserve"> </w:t>
+      </w:r>
+      <w:r>
+        <w:t>To identify HCO</w:t>
       </w:r>
       <m:oMath>
         <m:sSubSup>
@@ -3070,7 +3091,312 @@
         </m:sSubSup>
       </m:oMath>
       <w:r>
-        <w:t xml:space="preserve"> pumping, however, the mechanism of HCO</w:t>
+        <w:t xml:space="preserve"> pumps, I screened for </w:t>
+      </w:r>
+      <m:oMath>
+        <m:r>
+          <w:rPr>
+            <w:rFonts w:ascii="Cambria Math" w:hAnsi="Cambria Math"/>
+          </w:rPr>
+          <m:t>α</m:t>
+        </m:r>
+      </m:oMath>
+      <w:r>
+        <w:t xml:space="preserve">-CCM genes in the model chemotroph </w:t>
+      </w:r>
+      <w:r>
+        <w:rPr>
+          <w:i/>
+        </w:rPr>
+        <w:t>H. neapolitanus</w:t>
+      </w:r>
+      <w:r>
+        <w:t>.</w:t>
+      </w:r>
+      <w:r>
+        <w:t xml:space="preserve"> The screen identified two putative transporter operons. I showed that these transporter operons are sufficient for HCO3- pumping into e coli. The screen and subsequent mechanistic studies identified </w:t>
+      </w:r>
+      <w:proofErr w:type="spellStart"/>
+      <w:r>
+        <w:t>a</w:t>
+      </w:r>
+      <w:proofErr w:type="spellEnd"/>
+      <w:r>
+        <w:t xml:space="preserve"> novel energy coupled carbonic anhydrase that converts cell permeable CO2 into non cell permeable HCO3- thereby trapping CO2 in the cell.</w:t>
+      </w:r>
+    </w:p>
+    <w:p>
+      <w:pPr>
+        <w:rPr>
+          <w:u w:val="single"/>
+        </w:rPr>
+      </w:pPr>
+      <w:r>
+        <w:rPr>
+          <w:u w:val="single"/>
+        </w:rPr>
+        <w:t xml:space="preserve">Significance: </w:t>
+      </w:r>
+    </w:p>
+    <w:p>
+      <w:pPr>
+        <w:rPr>
+          <w:bCs/>
+        </w:rPr>
+      </w:pPr>
+      <w:r>
+        <w:rPr>
+          <w:u w:val="single"/>
+        </w:rPr>
+        <w:t>Role</w:t>
+      </w:r>
+      <w:r>
+        <w:rPr>
+          <w:u w:val="single"/>
+        </w:rPr>
+        <w:t>:</w:t>
+      </w:r>
+    </w:p>
+    <w:p>
+      <w:pPr>
+        <w:rPr>
+          <w:bCs/>
+        </w:rPr>
+      </w:pPr>
+    </w:p>
+    <w:p>
+      <w:pPr>
+        <w:rPr>
+          <w:u w:val="single"/>
+        </w:rPr>
+      </w:pPr>
+      <w:r>
+        <w:rPr>
+          <w:u w:val="single"/>
+        </w:rPr>
+        <w:t>1.1</w:t>
+      </w:r>
+      <w:r>
+        <w:rPr>
+          <w:u w:val="single"/>
+        </w:rPr>
+        <w:t xml:space="preserve"> </w:t>
+      </w:r>
+      <w:r>
+        <w:rPr>
+          <w:u w:val="single"/>
+        </w:rPr>
+        <w:t>Historical background</w:t>
+      </w:r>
+      <w:r>
+        <w:t xml:space="preserve"> </w:t>
+      </w:r>
+      <w:proofErr w:type="gramStart"/>
+      <w:r>
+        <w:t>The</w:t>
+      </w:r>
+      <w:proofErr w:type="gramEnd"/>
+      <w:r>
+        <w:t xml:space="preserve"> enzyme rubisco fixes </w:t>
+      </w:r>
+      <w:r>
+        <w:t>&gt;</w:t>
+      </w:r>
+      <w:r>
+        <w:t xml:space="preserve">99.5% of the </w:t>
+      </w:r>
+      <w:r>
+        <w:t>CO</w:t>
+      </w:r>
+      <m:oMath>
+        <m:sSub>
+          <m:sSubPr>
+            <m:ctrlPr>
+              <w:rPr>
+                <w:rFonts w:ascii="Cambria Math" w:hAnsi="Cambria Math"/>
+              </w:rPr>
+            </m:ctrlPr>
+          </m:sSubPr>
+          <m:e>
+            <m:r>
+              <w:rPr>
+                <w:rFonts w:ascii="Cambria Math" w:hAnsi="Cambria Math"/>
+              </w:rPr>
+              <m:t>​</m:t>
+            </m:r>
+          </m:e>
+          <m:sub>
+            <m:r>
+              <w:rPr>
+                <w:rFonts w:ascii="Cambria Math" w:hAnsi="Cambria Math"/>
+              </w:rPr>
+              <m:t>2</m:t>
+            </m:r>
+          </m:sub>
+        </m:sSub>
+      </m:oMath>
+      <w:r>
+        <w:t xml:space="preserve"> entering the biosphere each year and is essential in plants, algae, and most autotrophic bacteria. However, Rubisco is inhibited by </w:t>
+      </w:r>
+      <w:r>
+        <w:t>O</w:t>
+      </w:r>
+      <m:oMath>
+        <m:sSub>
+          <m:sSubPr>
+            <m:ctrlPr>
+              <w:rPr>
+                <w:rFonts w:ascii="Cambria Math" w:hAnsi="Cambria Math"/>
+              </w:rPr>
+            </m:ctrlPr>
+          </m:sSubPr>
+          <m:e>
+            <m:r>
+              <w:rPr>
+                <w:rFonts w:ascii="Cambria Math" w:hAnsi="Cambria Math"/>
+              </w:rPr>
+              <m:t>​</m:t>
+            </m:r>
+          </m:e>
+          <m:sub>
+            <m:r>
+              <w:rPr>
+                <w:rFonts w:ascii="Cambria Math" w:hAnsi="Cambria Math"/>
+              </w:rPr>
+              <m:t>2</m:t>
+            </m:r>
+          </m:sub>
+        </m:sSub>
+      </m:oMath>
+      <w:r>
+        <w:t>,</w:t>
+      </w:r>
+      <w:r>
+        <w:t xml:space="preserve"> a problem in the modern atmosphere with its 20% </w:t>
+      </w:r>
+      <w:r>
+        <w:t>O</w:t>
+      </w:r>
+      <m:oMath>
+        <m:sSub>
+          <m:sSubPr>
+            <m:ctrlPr>
+              <w:rPr>
+                <w:rFonts w:ascii="Cambria Math" w:hAnsi="Cambria Math"/>
+              </w:rPr>
+            </m:ctrlPr>
+          </m:sSubPr>
+          <m:e>
+            <m:r>
+              <w:rPr>
+                <w:rFonts w:ascii="Cambria Math" w:hAnsi="Cambria Math"/>
+              </w:rPr>
+              <m:t>​</m:t>
+            </m:r>
+          </m:e>
+          <m:sub>
+            <m:r>
+              <w:rPr>
+                <w:rFonts w:ascii="Cambria Math" w:hAnsi="Cambria Math"/>
+              </w:rPr>
+              <m:t>2</m:t>
+            </m:r>
+          </m:sub>
+        </m:sSub>
+      </m:oMath>
+      <w:r>
+        <w:t xml:space="preserve"> and only 0.04% </w:t>
+      </w:r>
+      <w:r>
+        <w:t>CO</w:t>
+      </w:r>
+      <m:oMath>
+        <m:sSub>
+          <m:sSubPr>
+            <m:ctrlPr>
+              <w:rPr>
+                <w:rFonts w:ascii="Cambria Math" w:hAnsi="Cambria Math"/>
+              </w:rPr>
+            </m:ctrlPr>
+          </m:sSubPr>
+          <m:e>
+            <m:r>
+              <w:rPr>
+                <w:rFonts w:ascii="Cambria Math" w:hAnsi="Cambria Math"/>
+              </w:rPr>
+              <m:t>​</m:t>
+            </m:r>
+          </m:e>
+          <m:sub>
+            <m:r>
+              <w:rPr>
+                <w:rFonts w:ascii="Cambria Math" w:hAnsi="Cambria Math"/>
+              </w:rPr>
+              <m:t>2</m:t>
+            </m:r>
+          </m:sub>
+        </m:sSub>
+      </m:oMath>
+      <w:r>
+        <w:t>.</w:t>
+      </w:r>
+      <w:r>
+        <w:t xml:space="preserve"> Many bacteria overcome this using an </w:t>
+      </w:r>
+      <m:oMath>
+        <m:r>
+          <w:rPr>
+            <w:rFonts w:ascii="Cambria Math" w:hAnsi="Cambria Math"/>
+          </w:rPr>
+          <m:t>α</m:t>
+        </m:r>
+      </m:oMath>
+      <w:r>
+        <w:t xml:space="preserve">-carboxysome based </w:t>
+      </w:r>
+      <w:r>
+        <w:t>CO</w:t>
+      </w:r>
+      <m:oMath>
+        <m:sSub>
+          <m:sSubPr>
+            <m:ctrlPr>
+              <w:rPr>
+                <w:rFonts w:ascii="Cambria Math" w:hAnsi="Cambria Math"/>
+              </w:rPr>
+            </m:ctrlPr>
+          </m:sSubPr>
+          <m:e>
+            <m:r>
+              <w:rPr>
+                <w:rFonts w:ascii="Cambria Math" w:hAnsi="Cambria Math"/>
+              </w:rPr>
+              <m:t>​</m:t>
+            </m:r>
+          </m:e>
+          <m:sub>
+            <m:r>
+              <w:rPr>
+                <w:rFonts w:ascii="Cambria Math" w:hAnsi="Cambria Math"/>
+              </w:rPr>
+              <m:t>2</m:t>
+            </m:r>
+          </m:sub>
+        </m:sSub>
+      </m:oMath>
+      <w:r>
+        <w:t xml:space="preserve"> concentrating mechanism (</w:t>
+      </w:r>
+      <m:oMath>
+        <m:r>
+          <w:rPr>
+            <w:rFonts w:ascii="Cambria Math" w:hAnsi="Cambria Math"/>
+          </w:rPr>
+          <m:t>α</m:t>
+        </m:r>
+      </m:oMath>
+      <w:r>
+        <w:t>-CCM). These systems rely on HCO</w:t>
       </w:r>
       <m:oMath>
         <m:sSubSup>
@@ -3111,43 +3437,7 @@
         </m:sSubSup>
       </m:oMath>
       <w:r>
-        <w:t xml:space="preserve"> pumping was unknown in chemotrophs.</w:t>
-      </w:r>
-    </w:p>
-    <w:p>
-      <w:pPr>
-        <w:rPr>
-          <w:u w:val="single"/>
-        </w:rPr>
-      </w:pPr>
-      <w:r>
-        <w:rPr>
-          <w:u w:val="single"/>
-        </w:rPr>
-        <w:t>1.2</w:t>
-      </w:r>
-      <w:r>
-        <w:rPr>
-          <w:u w:val="single"/>
-        </w:rPr>
-        <w:t xml:space="preserve"> </w:t>
-      </w:r>
-      <w:r>
-        <w:rPr>
-          <w:u w:val="single"/>
-        </w:rPr>
-        <w:t>Central finding</w:t>
-      </w:r>
-      <w:r>
-        <w:t xml:space="preserve"> </w:t>
-      </w:r>
-      <w:proofErr w:type="gramStart"/>
-      <w:r>
-        <w:t>To</w:t>
-      </w:r>
-      <w:proofErr w:type="gramEnd"/>
-      <w:r>
-        <w:t xml:space="preserve"> identify HCO</w:t>
+        <w:t xml:space="preserve"> pumping, however, the mechanism of HCO</w:t>
       </w:r>
       <m:oMath>
         <m:sSubSup>
@@ -3188,36 +3478,44 @@
         </m:sSubSup>
       </m:oMath>
       <w:r>
-        <w:t xml:space="preserve"> pumps, I screened for </w:t>
-      </w:r>
-      <m:oMath>
-        <m:r>
-          <w:rPr>
-            <w:rFonts w:ascii="Cambria Math" w:hAnsi="Cambria Math"/>
-          </w:rPr>
-          <m:t>α</m:t>
-        </m:r>
-      </m:oMath>
-      <w:r>
-        <w:t xml:space="preserve">-CCM genes in the model chemotroph </w:t>
-      </w:r>
-      <w:r>
-        <w:rPr>
-          <w:i/>
-        </w:rPr>
-        <w:t>H. neapolitanus</w:t>
-      </w:r>
-      <w:r>
-        <w:t xml:space="preserve">. I identified two putative transporter operons, then showed sufficiency for pumping in </w:t>
-      </w:r>
-      <w:r>
-        <w:rPr>
-          <w:i/>
-        </w:rPr>
-        <w:t>E. coli</w:t>
-      </w:r>
-      <w:r>
-        <w:t>. Unexpectedly, the data were consistent with energy coupled carbonic anhydrase (CA) activity not direct pumping. This causes HCO</w:t>
+        <w:t xml:space="preserve"> pumping was unknown in chemotrophs.</w:t>
+      </w:r>
+    </w:p>
+    <w:p>
+      <w:pPr>
+        <w:rPr>
+          <w:u w:val="single"/>
+        </w:rPr>
+      </w:pPr>
+      <w:r>
+        <w:rPr>
+          <w:u w:val="single"/>
+        </w:rPr>
+        <w:lastRenderedPageBreak/>
+        <w:t>1.2</w:t>
+      </w:r>
+      <w:r>
+        <w:rPr>
+          <w:u w:val="single"/>
+        </w:rPr>
+        <w:t xml:space="preserve"> </w:t>
+      </w:r>
+      <w:r>
+        <w:rPr>
+          <w:u w:val="single"/>
+        </w:rPr>
+        <w:t>Central finding</w:t>
+      </w:r>
+      <w:r>
+        <w:t xml:space="preserve"> </w:t>
+      </w:r>
+      <w:proofErr w:type="gramStart"/>
+      <w:r>
+        <w:t>To</w:t>
+      </w:r>
+      <w:proofErr w:type="gramEnd"/>
+      <w:r>
+        <w:t xml:space="preserve"> identify HCO</w:t>
       </w:r>
       <m:oMath>
         <m:sSubSup>
@@ -3258,40 +3556,36 @@
         </m:sSubSup>
       </m:oMath>
       <w:r>
-        <w:t xml:space="preserve"> flux by converting membrane permeable </w:t>
-      </w:r>
-      <w:r>
-        <w:t>CO</w:t>
+        <w:t xml:space="preserve"> pumps, I screened for </w:t>
       </w:r>
       <m:oMath>
-        <m:sSub>
-          <m:sSubPr>
-            <m:ctrlPr>
-              <w:rPr>
-                <w:rFonts w:ascii="Cambria Math" w:hAnsi="Cambria Math"/>
-              </w:rPr>
-            </m:ctrlPr>
-          </m:sSubPr>
-          <m:e>
-            <m:r>
-              <w:rPr>
-                <w:rFonts w:ascii="Cambria Math" w:hAnsi="Cambria Math"/>
-              </w:rPr>
-              <m:t>​</m:t>
-            </m:r>
-          </m:e>
-          <m:sub>
-            <m:r>
-              <w:rPr>
-                <w:rFonts w:ascii="Cambria Math" w:hAnsi="Cambria Math"/>
-              </w:rPr>
-              <m:t>2</m:t>
-            </m:r>
-          </m:sub>
-        </m:sSub>
+        <m:r>
+          <w:rPr>
+            <w:rFonts w:ascii="Cambria Math" w:hAnsi="Cambria Math"/>
+          </w:rPr>
+          <m:t>α</m:t>
+        </m:r>
       </m:oMath>
       <w:r>
-        <w:t xml:space="preserve"> into membrane impermeable HCO</w:t>
+        <w:t xml:space="preserve">-CCM genes in the model chemotroph </w:t>
+      </w:r>
+      <w:r>
+        <w:rPr>
+          <w:i/>
+        </w:rPr>
+        <w:t>H. neapolitanus</w:t>
+      </w:r>
+      <w:r>
+        <w:t xml:space="preserve">. I identified two putative transporter operons, then showed sufficiency for pumping in </w:t>
+      </w:r>
+      <w:r>
+        <w:rPr>
+          <w:i/>
+        </w:rPr>
+        <w:t>E. coli</w:t>
+      </w:r>
+      <w:r>
+        <w:t>. Unexpectedly, the data were consistent with energy coupled carbonic anhydrase (CA) activity not direct pumping. This causes HCO</w:t>
       </w:r>
       <m:oMath>
         <m:sSubSup>
@@ -3332,823 +3626,7 @@
         </m:sSubSup>
       </m:oMath>
       <w:r>
-        <w:t xml:space="preserve"> trapping it in the cell. I showed homologs in the pathogens </w:t>
-      </w:r>
-      <w:r>
-        <w:rPr>
-          <w:i/>
-        </w:rPr>
-        <w:t>V. Cholera</w:t>
-      </w:r>
-      <w:r>
-        <w:t xml:space="preserve"> and </w:t>
-      </w:r>
-      <w:r>
-        <w:rPr>
-          <w:i/>
-        </w:rPr>
-        <w:t>B. anthracis</w:t>
-      </w:r>
-      <w:r>
-        <w:t xml:space="preserve"> had the same activity.</w:t>
-      </w:r>
-    </w:p>
-    <w:p>
-      <w:pPr>
-        <w:rPr>
-          <w:u w:val="single"/>
-        </w:rPr>
-      </w:pPr>
-      <w:r>
-        <w:rPr>
-          <w:u w:val="single"/>
-        </w:rPr>
-        <w:t>1.3</w:t>
-      </w:r>
-      <w:r>
-        <w:rPr>
-          <w:u w:val="single"/>
-        </w:rPr>
-        <w:t xml:space="preserve"> </w:t>
-      </w:r>
-      <w:r>
-        <w:rPr>
-          <w:u w:val="single"/>
-        </w:rPr>
-        <w:t>My role</w:t>
-      </w:r>
-      <w:r>
-        <w:t xml:space="preserve"> I conceived and designed the experiments, performed the genetic screens, analyzed sequencing data, performed the mechanistic experiments, and purified protein.</w:t>
-      </w:r>
-    </w:p>
-    <w:p>
-      <w:pPr>
-        <w:rPr>
-          <w:u w:val="single"/>
-        </w:rPr>
-      </w:pPr>
-      <w:bookmarkStart w:id="1" w:name="influenceapplication"/>
-      <w:r>
-        <w:rPr>
-          <w:u w:val="single"/>
-        </w:rPr>
-        <w:t>1.4</w:t>
-      </w:r>
-      <w:r>
-        <w:rPr>
-          <w:u w:val="single"/>
-        </w:rPr>
-        <w:t xml:space="preserve"> </w:t>
-      </w:r>
-      <w:r>
-        <w:rPr>
-          <w:u w:val="single"/>
-        </w:rPr>
-        <w:t>Influence/Application</w:t>
-      </w:r>
-      <w:r>
-        <w:t xml:space="preserve"> This work identified a new family of energy coupled CAs, only the second such family known. This work enabled reconstitution of a functional </w:t>
-      </w:r>
-      <m:oMath>
-        <m:r>
-          <w:rPr>
-            <w:rFonts w:ascii="Cambria Math" w:hAnsi="Cambria Math"/>
-          </w:rPr>
-          <m:t>α</m:t>
-        </m:r>
-      </m:oMath>
-      <w:r>
-        <w:t xml:space="preserve">-CCM in </w:t>
-      </w:r>
-      <w:r>
-        <w:rPr>
-          <w:i/>
-        </w:rPr>
-        <w:t>E. coli</w:t>
-      </w:r>
-      <w:r>
-        <w:t xml:space="preserve">. A homolog found in </w:t>
-      </w:r>
-      <w:r>
-        <w:rPr>
-          <w:i/>
-        </w:rPr>
-        <w:t>S. aureus</w:t>
-      </w:r>
-      <w:r>
-        <w:t xml:space="preserve"> has the same function and is essential for growth in air. Factoring in energy coupled CAs aided interpretation of carbon isotope fractionation in rock strata. There are proposed applications of these pumps in engineering crop plants and autotrophic bio-fuel production hosts.</w:t>
-      </w:r>
-    </w:p>
-    <w:bookmarkEnd w:id="0"/>
-    <w:bookmarkEnd w:id="1"/>
-    <w:p>
-      <w:pPr>
-        <w:spacing w:before="97" w:line="249" w:lineRule="auto"/>
-        <w:ind w:left="307" w:hanging="200"/>
-      </w:pPr>
-      <w:r>
-        <w:rPr>
-          <w:w w:val="110"/>
-        </w:rPr>
-        <w:t>John</w:t>
-      </w:r>
-      <w:r>
-        <w:rPr>
-          <w:spacing w:val="-13"/>
-          <w:w w:val="110"/>
-        </w:rPr>
-        <w:t xml:space="preserve"> </w:t>
-      </w:r>
-      <w:r>
-        <w:rPr>
-          <w:w w:val="110"/>
-        </w:rPr>
-        <w:t>J</w:t>
-      </w:r>
-      <w:r>
-        <w:rPr>
-          <w:spacing w:val="-12"/>
-          <w:w w:val="110"/>
-        </w:rPr>
-        <w:t xml:space="preserve"> </w:t>
-      </w:r>
-      <w:r>
-        <w:rPr>
-          <w:w w:val="110"/>
-        </w:rPr>
-        <w:t>Desmarais,</w:t>
-      </w:r>
-      <w:r>
-        <w:rPr>
-          <w:spacing w:val="10"/>
-          <w:w w:val="110"/>
-        </w:rPr>
-        <w:t xml:space="preserve"> </w:t>
-      </w:r>
-      <w:r>
-        <w:rPr>
-          <w:w w:val="110"/>
-        </w:rPr>
-        <w:t>et</w:t>
-      </w:r>
-      <w:r>
-        <w:rPr>
-          <w:spacing w:val="-13"/>
-          <w:w w:val="110"/>
-        </w:rPr>
-        <w:t xml:space="preserve"> </w:t>
-      </w:r>
-      <w:r>
-        <w:rPr>
-          <w:w w:val="110"/>
-        </w:rPr>
-        <w:t>al.</w:t>
-      </w:r>
-      <w:r>
-        <w:rPr>
-          <w:spacing w:val="-11"/>
-          <w:w w:val="110"/>
-        </w:rPr>
-        <w:t xml:space="preserve"> </w:t>
-      </w:r>
-      <w:r>
-        <w:rPr>
-          <w:w w:val="110"/>
-        </w:rPr>
-        <w:t>(2018).</w:t>
-      </w:r>
-      <w:r>
-        <w:rPr>
-          <w:spacing w:val="-9"/>
-          <w:w w:val="110"/>
-        </w:rPr>
-        <w:t xml:space="preserve"> </w:t>
-      </w:r>
-      <w:r>
-        <w:rPr>
-          <w:i/>
-          <w:w w:val="110"/>
-        </w:rPr>
-        <w:t>The</w:t>
-      </w:r>
-      <w:r>
-        <w:rPr>
-          <w:i/>
-          <w:spacing w:val="-6"/>
-          <w:w w:val="110"/>
-        </w:rPr>
-        <w:t xml:space="preserve"> </w:t>
-      </w:r>
-      <w:r>
-        <w:rPr>
-          <w:i/>
-          <w:w w:val="110"/>
-        </w:rPr>
-        <w:t>essential</w:t>
-      </w:r>
-      <w:r>
-        <w:rPr>
-          <w:i/>
-          <w:spacing w:val="-6"/>
-          <w:w w:val="110"/>
-        </w:rPr>
-        <w:t xml:space="preserve"> </w:t>
-      </w:r>
-      <w:r>
-        <w:rPr>
-          <w:i/>
-          <w:w w:val="110"/>
-        </w:rPr>
-        <w:t>gene</w:t>
-      </w:r>
-      <w:r>
-        <w:rPr>
-          <w:i/>
-          <w:spacing w:val="-6"/>
-          <w:w w:val="110"/>
-        </w:rPr>
-        <w:t xml:space="preserve"> </w:t>
-      </w:r>
-      <w:r>
-        <w:rPr>
-          <w:i/>
-          <w:w w:val="110"/>
-        </w:rPr>
-        <w:t>set</w:t>
-      </w:r>
-      <w:r>
-        <w:rPr>
-          <w:i/>
-          <w:spacing w:val="-6"/>
-          <w:w w:val="110"/>
-        </w:rPr>
-        <w:t xml:space="preserve"> </w:t>
-      </w:r>
-      <w:r>
-        <w:rPr>
-          <w:i/>
-          <w:w w:val="110"/>
-        </w:rPr>
-        <w:t>for</w:t>
-      </w:r>
-      <w:r>
-        <w:rPr>
-          <w:i/>
-          <w:spacing w:val="-6"/>
-          <w:w w:val="110"/>
-        </w:rPr>
-        <w:t xml:space="preserve"> </w:t>
-      </w:r>
-      <w:r>
-        <w:rPr>
-          <w:i/>
-          <w:w w:val="110"/>
-        </w:rPr>
-        <w:t>bacterial</w:t>
-      </w:r>
-      <w:r>
-        <w:rPr>
-          <w:i/>
-          <w:spacing w:val="-6"/>
-          <w:w w:val="110"/>
-        </w:rPr>
-        <w:t xml:space="preserve"> </w:t>
-      </w:r>
-      <w:r>
-        <w:rPr>
-          <w:i/>
-          <w:w w:val="110"/>
-        </w:rPr>
-        <w:t>carbon</w:t>
-      </w:r>
-      <w:r>
-        <w:rPr>
-          <w:i/>
-          <w:spacing w:val="-6"/>
-          <w:w w:val="110"/>
-        </w:rPr>
-        <w:t xml:space="preserve"> </w:t>
-      </w:r>
-      <w:r>
-        <w:rPr>
-          <w:i/>
-          <w:w w:val="110"/>
-        </w:rPr>
-        <w:t>concentration</w:t>
-      </w:r>
-      <w:r>
-        <w:rPr>
-          <w:w w:val="110"/>
-        </w:rPr>
-        <w:t>.</w:t>
-      </w:r>
-      <w:r>
-        <w:rPr>
-          <w:spacing w:val="-9"/>
-          <w:w w:val="110"/>
-        </w:rPr>
-        <w:t xml:space="preserve"> </w:t>
-      </w:r>
-      <w:r>
-        <w:rPr>
-          <w:w w:val="110"/>
-        </w:rPr>
-        <w:t>Western Photosynthesis Conference. Biosphere 2, Oracle, Arizona.</w:t>
-      </w:r>
-    </w:p>
-    <w:p>
-      <w:pPr>
-        <w:pStyle w:val="BodyText"/>
-        <w:spacing w:line="249" w:lineRule="auto"/>
-        <w:ind w:left="307" w:hanging="200"/>
-      </w:pPr>
-      <w:r>
-        <w:rPr>
-          <w:w w:val="110"/>
-        </w:rPr>
-        <w:lastRenderedPageBreak/>
-        <w:t>John</w:t>
-      </w:r>
-      <w:r>
-        <w:rPr>
-          <w:spacing w:val="-13"/>
-          <w:w w:val="110"/>
-        </w:rPr>
-        <w:t xml:space="preserve"> </w:t>
-      </w:r>
-      <w:r>
-        <w:rPr>
-          <w:w w:val="110"/>
-        </w:rPr>
-        <w:t>J</w:t>
-      </w:r>
-      <w:r>
-        <w:rPr>
-          <w:spacing w:val="-12"/>
-          <w:w w:val="110"/>
-        </w:rPr>
-        <w:t xml:space="preserve"> </w:t>
-      </w:r>
-      <w:r>
-        <w:rPr>
-          <w:w w:val="110"/>
-        </w:rPr>
-        <w:t>Desmarais,</w:t>
-      </w:r>
-      <w:r>
-        <w:rPr>
-          <w:spacing w:val="-12"/>
-          <w:w w:val="110"/>
-        </w:rPr>
-        <w:t xml:space="preserve"> </w:t>
-      </w:r>
-      <w:r>
-        <w:rPr>
-          <w:w w:val="110"/>
-        </w:rPr>
-        <w:t>et</w:t>
-      </w:r>
-      <w:r>
-        <w:rPr>
-          <w:spacing w:val="-8"/>
-          <w:w w:val="110"/>
-        </w:rPr>
-        <w:t xml:space="preserve"> </w:t>
-      </w:r>
-      <w:r>
-        <w:rPr>
-          <w:w w:val="110"/>
-        </w:rPr>
-        <w:t>al.</w:t>
-      </w:r>
-      <w:r>
-        <w:rPr>
-          <w:spacing w:val="-8"/>
-          <w:w w:val="110"/>
-        </w:rPr>
-        <w:t xml:space="preserve"> </w:t>
-      </w:r>
-      <w:r>
-        <w:rPr>
-          <w:w w:val="110"/>
-        </w:rPr>
-        <w:t>(2019a).</w:t>
-      </w:r>
-      <w:r>
-        <w:rPr>
-          <w:spacing w:val="-10"/>
-          <w:w w:val="110"/>
-        </w:rPr>
-        <w:t xml:space="preserve"> </w:t>
-      </w:r>
-      <w:r>
-        <w:rPr>
-          <w:i/>
-          <w:w w:val="110"/>
-        </w:rPr>
-        <w:t>DABs</w:t>
-      </w:r>
-      <w:r>
-        <w:rPr>
-          <w:i/>
-          <w:spacing w:val="-5"/>
-          <w:w w:val="110"/>
-        </w:rPr>
-        <w:t xml:space="preserve"> </w:t>
-      </w:r>
-      <w:r>
-        <w:rPr>
-          <w:i/>
-          <w:w w:val="110"/>
-        </w:rPr>
-        <w:t>Accumulate</w:t>
-      </w:r>
-      <w:r>
-        <w:rPr>
-          <w:i/>
-          <w:spacing w:val="-5"/>
-          <w:w w:val="110"/>
-        </w:rPr>
-        <w:t xml:space="preserve"> </w:t>
-      </w:r>
-      <w:r>
-        <w:rPr>
-          <w:i/>
-          <w:w w:val="110"/>
-        </w:rPr>
-        <w:t>Bicarbonate</w:t>
-      </w:r>
-      <w:r>
-        <w:rPr>
-          <w:w w:val="110"/>
-        </w:rPr>
-        <w:t>.</w:t>
-      </w:r>
-      <w:r>
-        <w:rPr>
-          <w:spacing w:val="-8"/>
-          <w:w w:val="110"/>
-        </w:rPr>
-        <w:t xml:space="preserve"> </w:t>
-      </w:r>
-      <w:r>
-        <w:rPr>
-          <w:w w:val="110"/>
-        </w:rPr>
-        <w:t>Gordon</w:t>
-      </w:r>
-      <w:r>
-        <w:rPr>
-          <w:spacing w:val="-8"/>
-          <w:w w:val="110"/>
-        </w:rPr>
-        <w:t xml:space="preserve"> </w:t>
-      </w:r>
-      <w:r>
-        <w:rPr>
-          <w:w w:val="110"/>
-        </w:rPr>
-        <w:t>Research</w:t>
-      </w:r>
-      <w:r>
-        <w:rPr>
-          <w:spacing w:val="-8"/>
-          <w:w w:val="110"/>
-        </w:rPr>
-        <w:t xml:space="preserve"> </w:t>
-      </w:r>
-      <w:r>
-        <w:rPr>
-          <w:w w:val="110"/>
-        </w:rPr>
-        <w:t>Conference</w:t>
-      </w:r>
-      <w:r>
-        <w:rPr>
-          <w:spacing w:val="-8"/>
-          <w:w w:val="110"/>
-        </w:rPr>
-        <w:t xml:space="preserve"> </w:t>
-      </w:r>
-      <w:r>
-        <w:rPr>
-          <w:w w:val="110"/>
-        </w:rPr>
-        <w:t>- Photosynthesis. Sunday River Resort, Maine.</w:t>
-      </w:r>
-    </w:p>
-    <w:p>
-      <w:pPr>
-        <w:pStyle w:val="BodyText"/>
-        <w:spacing w:line="249" w:lineRule="auto"/>
-        <w:ind w:left="307" w:right="718" w:hanging="200"/>
-      </w:pPr>
-      <w:r>
-        <w:t>John</w:t>
-      </w:r>
-      <w:r>
-        <w:rPr>
-          <w:spacing w:val="40"/>
-        </w:rPr>
-        <w:t xml:space="preserve"> </w:t>
-      </w:r>
-      <w:r>
-        <w:t>J</w:t>
-      </w:r>
-      <w:r>
-        <w:rPr>
-          <w:spacing w:val="40"/>
-        </w:rPr>
-        <w:t xml:space="preserve"> </w:t>
-      </w:r>
-      <w:r>
-        <w:t>Desmarais,</w:t>
-      </w:r>
-      <w:r>
-        <w:rPr>
-          <w:spacing w:val="40"/>
-        </w:rPr>
-        <w:t xml:space="preserve"> </w:t>
-      </w:r>
-      <w:r>
-        <w:t>et</w:t>
-      </w:r>
-      <w:r>
-        <w:rPr>
-          <w:spacing w:val="40"/>
-        </w:rPr>
-        <w:t xml:space="preserve"> </w:t>
-      </w:r>
-      <w:r>
-        <w:t>al.</w:t>
-      </w:r>
-      <w:r>
-        <w:rPr>
-          <w:spacing w:val="40"/>
-        </w:rPr>
-        <w:t xml:space="preserve"> </w:t>
-      </w:r>
-      <w:r>
-        <w:t>(Dec.</w:t>
-      </w:r>
-      <w:r>
-        <w:rPr>
-          <w:spacing w:val="40"/>
-        </w:rPr>
-        <w:t xml:space="preserve"> </w:t>
-      </w:r>
-      <w:r>
-        <w:t>2019b).</w:t>
-      </w:r>
-      <w:r>
-        <w:rPr>
-          <w:spacing w:val="40"/>
-        </w:rPr>
-        <w:t xml:space="preserve"> </w:t>
-      </w:r>
-      <w:r>
-        <w:t>“DABs</w:t>
-      </w:r>
-      <w:r>
-        <w:rPr>
-          <w:spacing w:val="40"/>
-        </w:rPr>
-        <w:t xml:space="preserve"> </w:t>
-      </w:r>
-      <w:r>
-        <w:t>are</w:t>
-      </w:r>
-      <w:r>
-        <w:rPr>
-          <w:spacing w:val="40"/>
-        </w:rPr>
-        <w:t xml:space="preserve"> </w:t>
-      </w:r>
-      <w:r>
-        <w:t>inorganic</w:t>
-      </w:r>
-      <w:r>
-        <w:rPr>
-          <w:spacing w:val="40"/>
-        </w:rPr>
-        <w:t xml:space="preserve"> </w:t>
-      </w:r>
-      <w:r>
-        <w:t>carbon</w:t>
-      </w:r>
-      <w:r>
-        <w:rPr>
-          <w:spacing w:val="40"/>
-        </w:rPr>
-        <w:t xml:space="preserve"> </w:t>
-      </w:r>
-      <w:r>
-        <w:t>pumps</w:t>
-      </w:r>
-      <w:r>
-        <w:rPr>
-          <w:spacing w:val="40"/>
-        </w:rPr>
-        <w:t xml:space="preserve"> </w:t>
-      </w:r>
-      <w:r>
-        <w:t>found</w:t>
-      </w:r>
-      <w:r>
-        <w:rPr>
-          <w:spacing w:val="40"/>
-        </w:rPr>
-        <w:t xml:space="preserve"> </w:t>
-      </w:r>
-      <w:r>
-        <w:t>throughout prokaryotic</w:t>
-      </w:r>
-      <w:r>
-        <w:rPr>
-          <w:spacing w:val="40"/>
-        </w:rPr>
-        <w:t xml:space="preserve"> </w:t>
-      </w:r>
-      <w:r>
-        <w:t>phyla”.</w:t>
-      </w:r>
-      <w:r>
-        <w:rPr>
-          <w:spacing w:val="40"/>
-        </w:rPr>
-        <w:t xml:space="preserve"> </w:t>
-      </w:r>
-      <w:proofErr w:type="spellStart"/>
-      <w:r>
-        <w:t>en</w:t>
-      </w:r>
-      <w:proofErr w:type="spellEnd"/>
-      <w:r>
-        <w:t>.</w:t>
-      </w:r>
-      <w:r>
-        <w:rPr>
-          <w:spacing w:val="40"/>
-        </w:rPr>
-        <w:t xml:space="preserve"> </w:t>
-      </w:r>
-      <w:r>
-        <w:t>In:</w:t>
-      </w:r>
-      <w:r>
-        <w:rPr>
-          <w:spacing w:val="40"/>
-        </w:rPr>
-        <w:t xml:space="preserve"> </w:t>
-      </w:r>
-      <w:r>
-        <w:rPr>
-          <w:i/>
-        </w:rPr>
-        <w:t>Nat</w:t>
-      </w:r>
-      <w:r>
-        <w:rPr>
-          <w:i/>
-          <w:spacing w:val="40"/>
-        </w:rPr>
-        <w:t xml:space="preserve"> </w:t>
-      </w:r>
-      <w:proofErr w:type="spellStart"/>
-      <w:r>
-        <w:rPr>
-          <w:i/>
-        </w:rPr>
-        <w:t>Microbiol</w:t>
-      </w:r>
-      <w:proofErr w:type="spellEnd"/>
-      <w:r>
-        <w:rPr>
-          <w:i/>
-          <w:spacing w:val="40"/>
-        </w:rPr>
-        <w:t xml:space="preserve"> </w:t>
-      </w:r>
-      <w:r>
-        <w:t>4.12,</w:t>
-      </w:r>
-      <w:r>
-        <w:rPr>
-          <w:spacing w:val="40"/>
-        </w:rPr>
-        <w:t xml:space="preserve"> </w:t>
-      </w:r>
-      <w:r>
-        <w:t>pp.</w:t>
-      </w:r>
-      <w:r>
-        <w:rPr>
-          <w:spacing w:val="40"/>
-        </w:rPr>
-        <w:t xml:space="preserve"> </w:t>
-      </w:r>
-      <w:r>
-        <w:t>2204–2215.</w:t>
-      </w:r>
-      <w:r>
-        <w:rPr>
-          <w:spacing w:val="40"/>
-        </w:rPr>
-        <w:t xml:space="preserve"> </w:t>
-      </w:r>
-      <w:proofErr w:type="spellStart"/>
-      <w:r>
-        <w:t>issn</w:t>
-      </w:r>
-      <w:proofErr w:type="spellEnd"/>
-      <w:r>
-        <w:t>:</w:t>
-      </w:r>
-      <w:r>
-        <w:rPr>
-          <w:spacing w:val="40"/>
-        </w:rPr>
-        <w:t xml:space="preserve"> </w:t>
-      </w:r>
-      <w:r>
-        <w:t>2058-5276.</w:t>
-      </w:r>
-      <w:r>
-        <w:rPr>
-          <w:spacing w:val="40"/>
-        </w:rPr>
-        <w:t xml:space="preserve"> </w:t>
-      </w:r>
-      <w:proofErr w:type="spellStart"/>
-      <w:r>
-        <w:t>doi</w:t>
-      </w:r>
-      <w:proofErr w:type="spellEnd"/>
-      <w:r>
-        <w:t xml:space="preserve">: </w:t>
-      </w:r>
-      <w:r>
-        <w:rPr>
-          <w:spacing w:val="-2"/>
-          <w:w w:val="90"/>
-        </w:rPr>
-        <w:t>10.1038/s41564-019-0520-8.</w:t>
-      </w:r>
-    </w:p>
-    <w:p>
-      <w:bookmarkStart w:id="2" w:name="CCM_EVO"/>
-      <w:r>
-        <w:rPr>
-          <w:b/>
-        </w:rPr>
-        <w:t>Contribution 2 Potential evolutionary paths of carbon dioxide concentrating mechanisms</w:t>
-      </w:r>
-    </w:p>
-    <w:p>
-      <w:pPr>
-        <w:rPr>
-          <w:u w:val="single"/>
-        </w:rPr>
-      </w:pPr>
-      <w:r>
-        <w:rPr>
-          <w:u w:val="single"/>
-        </w:rPr>
-        <w:t>2.1</w:t>
-      </w:r>
-      <w:r>
-        <w:rPr>
-          <w:u w:val="single"/>
-        </w:rPr>
-        <w:t xml:space="preserve"> </w:t>
-      </w:r>
-      <w:r>
-        <w:rPr>
-          <w:u w:val="single"/>
-        </w:rPr>
-        <w:t>Historical background</w:t>
-      </w:r>
-      <w:r>
-        <w:t xml:space="preserve"> </w:t>
-      </w:r>
-      <w:proofErr w:type="gramStart"/>
-      <w:r>
-        <w:t>The</w:t>
-      </w:r>
-      <w:proofErr w:type="gramEnd"/>
-      <w:r>
-        <w:t xml:space="preserve"> </w:t>
-      </w:r>
-      <m:oMath>
-        <m:r>
-          <w:rPr>
-            <w:rFonts w:ascii="Cambria Math" w:hAnsi="Cambria Math"/>
-          </w:rPr>
-          <m:t>α</m:t>
-        </m:r>
-      </m:oMath>
-      <w:r>
-        <w:t xml:space="preserve">-carboxysome based </w:t>
+        <w:t xml:space="preserve"> flux by converting membrane permeable </w:t>
       </w:r>
       <w:r>
         <w:t>CO</w:t>
@@ -4181,148 +3659,7 @@
         </m:sSub>
       </m:oMath>
       <w:r>
-        <w:t xml:space="preserve"> concentrating mechanism (</w:t>
-      </w:r>
-      <m:oMath>
-        <m:r>
-          <w:rPr>
-            <w:rFonts w:ascii="Cambria Math" w:hAnsi="Cambria Math"/>
-          </w:rPr>
-          <m:t>α</m:t>
-        </m:r>
-      </m:oMath>
-      <w:r>
-        <w:t xml:space="preserve">-CCM) required several major evolutionary steps to evolve. However, none of the potential intermediates are expected to provide a fitness benefit in modern conditions so it is not clear how it evolved. The atmosphere was very different when the </w:t>
-      </w:r>
-      <m:oMath>
-        <m:r>
-          <w:rPr>
-            <w:rFonts w:ascii="Cambria Math" w:hAnsi="Cambria Math"/>
-          </w:rPr>
-          <m:t>α</m:t>
-        </m:r>
-      </m:oMath>
-      <w:r>
-        <w:t xml:space="preserve">-CCM evolved, with much higher levels of </w:t>
-      </w:r>
-      <w:r>
-        <w:t>CO</w:t>
-      </w:r>
-      <m:oMath>
-        <m:sSub>
-          <m:sSubPr>
-            <m:ctrlPr>
-              <w:rPr>
-                <w:rFonts w:ascii="Cambria Math" w:hAnsi="Cambria Math"/>
-              </w:rPr>
-            </m:ctrlPr>
-          </m:sSubPr>
-          <m:e>
-            <m:r>
-              <w:rPr>
-                <w:rFonts w:ascii="Cambria Math" w:hAnsi="Cambria Math"/>
-              </w:rPr>
-              <m:t>​</m:t>
-            </m:r>
-          </m:e>
-          <m:sub>
-            <m:r>
-              <w:rPr>
-                <w:rFonts w:ascii="Cambria Math" w:hAnsi="Cambria Math"/>
-              </w:rPr>
-              <m:t>2</m:t>
-            </m:r>
-          </m:sub>
-        </m:sSub>
-      </m:oMath>
-      <w:r>
-        <w:t xml:space="preserve"> and much lower levels of </w:t>
-      </w:r>
-      <w:r>
-        <w:t>O</w:t>
-      </w:r>
-      <m:oMath>
-        <m:sSub>
-          <m:sSubPr>
-            <m:ctrlPr>
-              <w:rPr>
-                <w:rFonts w:ascii="Cambria Math" w:hAnsi="Cambria Math"/>
-              </w:rPr>
-            </m:ctrlPr>
-          </m:sSubPr>
-          <m:e>
-            <m:r>
-              <w:rPr>
-                <w:rFonts w:ascii="Cambria Math" w:hAnsi="Cambria Math"/>
-              </w:rPr>
-              <m:t>​</m:t>
-            </m:r>
-          </m:e>
-          <m:sub>
-            <m:r>
-              <w:rPr>
-                <w:rFonts w:ascii="Cambria Math" w:hAnsi="Cambria Math"/>
-              </w:rPr>
-              <m:t>2</m:t>
-            </m:r>
-          </m:sub>
-        </m:sSub>
-      </m:oMath>
-      <w:r>
-        <w:t>.</w:t>
-      </w:r>
-      <w:r>
-        <w:t xml:space="preserve"> This </w:t>
-      </w:r>
-      <w:proofErr w:type="gramStart"/>
-      <w:r>
-        <w:t>lead</w:t>
-      </w:r>
-      <w:proofErr w:type="gramEnd"/>
-      <w:r>
-        <w:t xml:space="preserve"> us to hypothesize that evolutionary intermediates of the CCM may have provided fitness benefits at intermediate atmospheric compositions.</w:t>
-      </w:r>
-    </w:p>
-    <w:p>
-      <w:r>
-        <w:rPr>
-          <w:u w:val="single"/>
-        </w:rPr>
-        <w:t>2.2</w:t>
-      </w:r>
-      <w:r>
-        <w:rPr>
-          <w:u w:val="single"/>
-        </w:rPr>
-        <w:t xml:space="preserve"> </w:t>
-      </w:r>
-      <w:r>
-        <w:rPr>
-          <w:u w:val="single"/>
-        </w:rPr>
-        <w:t>Central finding</w:t>
-      </w:r>
-      <w:r>
-        <w:t xml:space="preserve"> Evolving an </w:t>
-      </w:r>
-      <m:oMath>
-        <m:r>
-          <w:rPr>
-            <w:rFonts w:ascii="Cambria Math" w:hAnsi="Cambria Math"/>
-          </w:rPr>
-          <m:t>α</m:t>
-        </m:r>
-      </m:oMath>
-      <w:r>
-        <w:t xml:space="preserve">-CCM required acquiring a CA, gaining </w:t>
-      </w:r>
-      <w:proofErr w:type="gramStart"/>
-      <w:r>
-        <w:t>a</w:t>
-      </w:r>
-      <w:proofErr w:type="gramEnd"/>
-      <w:r>
-        <w:t xml:space="preserve"> HCO</w:t>
+        <w:t xml:space="preserve"> into membrane impermeable HCO</w:t>
       </w:r>
       <m:oMath>
         <m:sSubSup>
@@ -4363,13 +3700,109 @@
         </m:sSubSup>
       </m:oMath>
       <w:r>
-        <w:t xml:space="preserve"> pump, and</w:t>
-      </w:r>
-      <w:r>
-        <w:t xml:space="preserve"> </w:t>
-      </w:r>
-      <w:r>
-        <w:t xml:space="preserve">co-encapsulating CA and rubisco. Removing any of these stops </w:t>
+        <w:t xml:space="preserve"> trapping it in the cell. I showed homologs in the pathogens </w:t>
+      </w:r>
+      <w:r>
+        <w:rPr>
+          <w:i/>
+        </w:rPr>
+        <w:t>V. Cholera</w:t>
+      </w:r>
+      <w:r>
+        <w:t xml:space="preserve"> and </w:t>
+      </w:r>
+      <w:r>
+        <w:rPr>
+          <w:i/>
+        </w:rPr>
+        <w:t>B. anthracis</w:t>
+      </w:r>
+      <w:r>
+        <w:t xml:space="preserve"> had the same activity.</w:t>
+      </w:r>
+    </w:p>
+    <w:p>
+      <w:pPr>
+        <w:rPr>
+          <w:u w:val="single"/>
+        </w:rPr>
+      </w:pPr>
+      <w:r>
+        <w:rPr>
+          <w:u w:val="single"/>
+        </w:rPr>
+        <w:t>1.3</w:t>
+      </w:r>
+      <w:r>
+        <w:rPr>
+          <w:u w:val="single"/>
+        </w:rPr>
+        <w:t xml:space="preserve"> </w:t>
+      </w:r>
+      <w:r>
+        <w:rPr>
+          <w:u w:val="single"/>
+        </w:rPr>
+        <w:t>My role</w:t>
+      </w:r>
+      <w:r>
+        <w:t xml:space="preserve"> I conceived and designed the experiments, performed the genetic screens, analyzed sequencing data, performed the mechanistic experiments, and purified protein.</w:t>
+      </w:r>
+    </w:p>
+    <w:p>
+      <w:pPr>
+        <w:rPr>
+          <w:u w:val="single"/>
+        </w:rPr>
+      </w:pPr>
+      <w:bookmarkStart w:id="9" w:name="influenceapplication"/>
+      <w:r>
+        <w:rPr>
+          <w:u w:val="single"/>
+        </w:rPr>
+        <w:t>1.4</w:t>
+      </w:r>
+      <w:r>
+        <w:rPr>
+          <w:u w:val="single"/>
+        </w:rPr>
+        <w:t xml:space="preserve"> </w:t>
+      </w:r>
+      <w:r>
+        <w:rPr>
+          <w:u w:val="single"/>
+        </w:rPr>
+        <w:t>Influence/Application</w:t>
+      </w:r>
+      <w:r>
+        <w:t xml:space="preserve"> This work identified a new family of energy coupled CAs, only the second such family known.</w:t>
+      </w:r>
+      <w:r>
+        <w:t xml:space="preserve"> </w:t>
+      </w:r>
+      <w:commentRangeStart w:id="10"/>
+      <w:r>
+        <w:t xml:space="preserve">A homolog found in </w:t>
+      </w:r>
+      <w:r>
+        <w:rPr>
+          <w:i/>
+        </w:rPr>
+        <w:t>S. aureus</w:t>
+      </w:r>
+      <w:r>
+        <w:t xml:space="preserve"> has the same function and is essential for growth in air. </w:t>
+      </w:r>
+      <w:commentRangeEnd w:id="10"/>
+      <w:r>
+        <w:rPr>
+          <w:rStyle w:val="CommentReference"/>
+        </w:rPr>
+        <w:commentReference w:id="10"/>
+      </w:r>
+      <w:commentRangeStart w:id="11"/>
+      <w:r>
+        <w:t xml:space="preserve">This work enabled reconstitution of a functional </w:t>
       </w:r>
       <m:oMath>
         <m:r>
@@ -4380,7 +3813,745 @@
         </m:r>
       </m:oMath>
       <w:r>
-        <w:t xml:space="preserve">-CCM function in normal atmosphere. We measured the effect of </w:t>
+        <w:t xml:space="preserve">-CCM in </w:t>
+      </w:r>
+      <w:r>
+        <w:rPr>
+          <w:i/>
+        </w:rPr>
+        <w:t>E. coli</w:t>
+      </w:r>
+      <w:r>
+        <w:t xml:space="preserve">. </w:t>
+      </w:r>
+      <w:commentRangeEnd w:id="11"/>
+      <w:r>
+        <w:rPr>
+          <w:rStyle w:val="CommentReference"/>
+        </w:rPr>
+        <w:commentReference w:id="11"/>
+      </w:r>
+      <w:commentRangeStart w:id="12"/>
+      <w:r>
+        <w:t>Factoring in energy coupled CAs aided interpretation of carbon isotope fractionation in rock strata</w:t>
+      </w:r>
+      <w:commentRangeEnd w:id="12"/>
+      <w:r>
+        <w:rPr>
+          <w:rStyle w:val="CommentReference"/>
+        </w:rPr>
+        <w:commentReference w:id="12"/>
+      </w:r>
+      <w:r>
+        <w:t>. There are proposed applications of these pumps in engineering crop plants and autotrophic bio-fuel production hosts.</w:t>
+      </w:r>
+    </w:p>
+    <w:bookmarkEnd w:id="8"/>
+    <w:bookmarkEnd w:id="9"/>
+    <w:p>
+      <w:pPr>
+        <w:spacing w:before="97" w:line="249" w:lineRule="auto"/>
+        <w:ind w:left="307" w:hanging="200"/>
+      </w:pPr>
+      <w:r>
+        <w:rPr>
+          <w:w w:val="110"/>
+        </w:rPr>
+        <w:t>John</w:t>
+      </w:r>
+      <w:r>
+        <w:rPr>
+          <w:spacing w:val="-13"/>
+          <w:w w:val="110"/>
+        </w:rPr>
+        <w:t xml:space="preserve"> </w:t>
+      </w:r>
+      <w:r>
+        <w:rPr>
+          <w:w w:val="110"/>
+        </w:rPr>
+        <w:t>J</w:t>
+      </w:r>
+      <w:r>
+        <w:rPr>
+          <w:spacing w:val="-12"/>
+          <w:w w:val="110"/>
+        </w:rPr>
+        <w:t xml:space="preserve"> </w:t>
+      </w:r>
+      <w:r>
+        <w:rPr>
+          <w:w w:val="110"/>
+        </w:rPr>
+        <w:t>Desmarais,</w:t>
+      </w:r>
+      <w:r>
+        <w:rPr>
+          <w:spacing w:val="10"/>
+          <w:w w:val="110"/>
+        </w:rPr>
+        <w:t xml:space="preserve"> </w:t>
+      </w:r>
+      <w:r>
+        <w:rPr>
+          <w:w w:val="110"/>
+        </w:rPr>
+        <w:t>et</w:t>
+      </w:r>
+      <w:r>
+        <w:rPr>
+          <w:spacing w:val="-13"/>
+          <w:w w:val="110"/>
+        </w:rPr>
+        <w:t xml:space="preserve"> </w:t>
+      </w:r>
+      <w:r>
+        <w:rPr>
+          <w:w w:val="110"/>
+        </w:rPr>
+        <w:t>al.</w:t>
+      </w:r>
+      <w:r>
+        <w:rPr>
+          <w:spacing w:val="-11"/>
+          <w:w w:val="110"/>
+        </w:rPr>
+        <w:t xml:space="preserve"> </w:t>
+      </w:r>
+      <w:r>
+        <w:rPr>
+          <w:w w:val="110"/>
+        </w:rPr>
+        <w:t>(2018).</w:t>
+      </w:r>
+      <w:r>
+        <w:rPr>
+          <w:spacing w:val="-9"/>
+          <w:w w:val="110"/>
+        </w:rPr>
+        <w:t xml:space="preserve"> </w:t>
+      </w:r>
+      <w:r>
+        <w:rPr>
+          <w:i/>
+          <w:w w:val="110"/>
+        </w:rPr>
+        <w:t>The</w:t>
+      </w:r>
+      <w:r>
+        <w:rPr>
+          <w:i/>
+          <w:spacing w:val="-6"/>
+          <w:w w:val="110"/>
+        </w:rPr>
+        <w:t xml:space="preserve"> </w:t>
+      </w:r>
+      <w:r>
+        <w:rPr>
+          <w:i/>
+          <w:w w:val="110"/>
+        </w:rPr>
+        <w:t>essential</w:t>
+      </w:r>
+      <w:r>
+        <w:rPr>
+          <w:i/>
+          <w:spacing w:val="-6"/>
+          <w:w w:val="110"/>
+        </w:rPr>
+        <w:t xml:space="preserve"> </w:t>
+      </w:r>
+      <w:r>
+        <w:rPr>
+          <w:i/>
+          <w:w w:val="110"/>
+        </w:rPr>
+        <w:t>gene</w:t>
+      </w:r>
+      <w:r>
+        <w:rPr>
+          <w:i/>
+          <w:spacing w:val="-6"/>
+          <w:w w:val="110"/>
+        </w:rPr>
+        <w:t xml:space="preserve"> </w:t>
+      </w:r>
+      <w:r>
+        <w:rPr>
+          <w:i/>
+          <w:w w:val="110"/>
+        </w:rPr>
+        <w:t>set</w:t>
+      </w:r>
+      <w:r>
+        <w:rPr>
+          <w:i/>
+          <w:spacing w:val="-6"/>
+          <w:w w:val="110"/>
+        </w:rPr>
+        <w:t xml:space="preserve"> </w:t>
+      </w:r>
+      <w:r>
+        <w:rPr>
+          <w:i/>
+          <w:w w:val="110"/>
+        </w:rPr>
+        <w:t>for</w:t>
+      </w:r>
+      <w:r>
+        <w:rPr>
+          <w:i/>
+          <w:spacing w:val="-6"/>
+          <w:w w:val="110"/>
+        </w:rPr>
+        <w:t xml:space="preserve"> </w:t>
+      </w:r>
+      <w:r>
+        <w:rPr>
+          <w:i/>
+          <w:w w:val="110"/>
+        </w:rPr>
+        <w:t>bacterial</w:t>
+      </w:r>
+      <w:r>
+        <w:rPr>
+          <w:i/>
+          <w:spacing w:val="-6"/>
+          <w:w w:val="110"/>
+        </w:rPr>
+        <w:t xml:space="preserve"> </w:t>
+      </w:r>
+      <w:r>
+        <w:rPr>
+          <w:i/>
+          <w:w w:val="110"/>
+        </w:rPr>
+        <w:t>carbon</w:t>
+      </w:r>
+      <w:r>
+        <w:rPr>
+          <w:i/>
+          <w:spacing w:val="-6"/>
+          <w:w w:val="110"/>
+        </w:rPr>
+        <w:t xml:space="preserve"> </w:t>
+      </w:r>
+      <w:r>
+        <w:rPr>
+          <w:i/>
+          <w:w w:val="110"/>
+        </w:rPr>
+        <w:t>concentration</w:t>
+      </w:r>
+      <w:r>
+        <w:rPr>
+          <w:w w:val="110"/>
+        </w:rPr>
+        <w:t>.</w:t>
+      </w:r>
+      <w:r>
+        <w:rPr>
+          <w:spacing w:val="-9"/>
+          <w:w w:val="110"/>
+        </w:rPr>
+        <w:t xml:space="preserve"> </w:t>
+      </w:r>
+      <w:r>
+        <w:rPr>
+          <w:w w:val="110"/>
+        </w:rPr>
+        <w:t>Western Photosynthesis Conference. Biosphere 2, Oracle, Arizona.</w:t>
+      </w:r>
+    </w:p>
+    <w:p>
+      <w:pPr>
+        <w:pStyle w:val="BodyText"/>
+        <w:spacing w:line="249" w:lineRule="auto"/>
+        <w:ind w:left="307" w:hanging="200"/>
+      </w:pPr>
+      <w:r>
+        <w:rPr>
+          <w:w w:val="110"/>
+        </w:rPr>
+        <w:t>John</w:t>
+      </w:r>
+      <w:r>
+        <w:rPr>
+          <w:spacing w:val="-13"/>
+          <w:w w:val="110"/>
+        </w:rPr>
+        <w:t xml:space="preserve"> </w:t>
+      </w:r>
+      <w:r>
+        <w:rPr>
+          <w:w w:val="110"/>
+        </w:rPr>
+        <w:t>J</w:t>
+      </w:r>
+      <w:r>
+        <w:rPr>
+          <w:spacing w:val="-12"/>
+          <w:w w:val="110"/>
+        </w:rPr>
+        <w:t xml:space="preserve"> </w:t>
+      </w:r>
+      <w:r>
+        <w:rPr>
+          <w:w w:val="110"/>
+        </w:rPr>
+        <w:t>Desmarais,</w:t>
+      </w:r>
+      <w:r>
+        <w:rPr>
+          <w:spacing w:val="-12"/>
+          <w:w w:val="110"/>
+        </w:rPr>
+        <w:t xml:space="preserve"> </w:t>
+      </w:r>
+      <w:r>
+        <w:rPr>
+          <w:w w:val="110"/>
+        </w:rPr>
+        <w:t>et</w:t>
+      </w:r>
+      <w:r>
+        <w:rPr>
+          <w:spacing w:val="-8"/>
+          <w:w w:val="110"/>
+        </w:rPr>
+        <w:t xml:space="preserve"> </w:t>
+      </w:r>
+      <w:r>
+        <w:rPr>
+          <w:w w:val="110"/>
+        </w:rPr>
+        <w:t>al.</w:t>
+      </w:r>
+      <w:r>
+        <w:rPr>
+          <w:spacing w:val="-8"/>
+          <w:w w:val="110"/>
+        </w:rPr>
+        <w:t xml:space="preserve"> </w:t>
+      </w:r>
+      <w:r>
+        <w:rPr>
+          <w:w w:val="110"/>
+        </w:rPr>
+        <w:t>(2019a).</w:t>
+      </w:r>
+      <w:r>
+        <w:rPr>
+          <w:spacing w:val="-10"/>
+          <w:w w:val="110"/>
+        </w:rPr>
+        <w:t xml:space="preserve"> </w:t>
+      </w:r>
+      <w:r>
+        <w:rPr>
+          <w:i/>
+          <w:w w:val="110"/>
+        </w:rPr>
+        <w:t>DABs</w:t>
+      </w:r>
+      <w:r>
+        <w:rPr>
+          <w:i/>
+          <w:spacing w:val="-5"/>
+          <w:w w:val="110"/>
+        </w:rPr>
+        <w:t xml:space="preserve"> </w:t>
+      </w:r>
+      <w:r>
+        <w:rPr>
+          <w:i/>
+          <w:w w:val="110"/>
+        </w:rPr>
+        <w:t>Accumulate</w:t>
+      </w:r>
+      <w:r>
+        <w:rPr>
+          <w:i/>
+          <w:spacing w:val="-5"/>
+          <w:w w:val="110"/>
+        </w:rPr>
+        <w:t xml:space="preserve"> </w:t>
+      </w:r>
+      <w:r>
+        <w:rPr>
+          <w:i/>
+          <w:w w:val="110"/>
+        </w:rPr>
+        <w:t>Bicarbonate</w:t>
+      </w:r>
+      <w:r>
+        <w:rPr>
+          <w:w w:val="110"/>
+        </w:rPr>
+        <w:t>.</w:t>
+      </w:r>
+      <w:r>
+        <w:rPr>
+          <w:spacing w:val="-8"/>
+          <w:w w:val="110"/>
+        </w:rPr>
+        <w:t xml:space="preserve"> </w:t>
+      </w:r>
+      <w:r>
+        <w:rPr>
+          <w:w w:val="110"/>
+        </w:rPr>
+        <w:t>Gordon</w:t>
+      </w:r>
+      <w:r>
+        <w:rPr>
+          <w:spacing w:val="-8"/>
+          <w:w w:val="110"/>
+        </w:rPr>
+        <w:t xml:space="preserve"> </w:t>
+      </w:r>
+      <w:r>
+        <w:rPr>
+          <w:w w:val="110"/>
+        </w:rPr>
+        <w:t>Research</w:t>
+      </w:r>
+      <w:r>
+        <w:rPr>
+          <w:spacing w:val="-8"/>
+          <w:w w:val="110"/>
+        </w:rPr>
+        <w:t xml:space="preserve"> </w:t>
+      </w:r>
+      <w:r>
+        <w:rPr>
+          <w:w w:val="110"/>
+        </w:rPr>
+        <w:t>Conference</w:t>
+      </w:r>
+      <w:r>
+        <w:rPr>
+          <w:spacing w:val="-8"/>
+          <w:w w:val="110"/>
+        </w:rPr>
+        <w:t xml:space="preserve"> </w:t>
+      </w:r>
+      <w:r>
+        <w:rPr>
+          <w:w w:val="110"/>
+        </w:rPr>
+        <w:t>- Photosynthesis. Sunday River Resort, Maine.</w:t>
+      </w:r>
+    </w:p>
+    <w:p>
+      <w:pPr>
+        <w:pStyle w:val="BodyText"/>
+        <w:spacing w:line="249" w:lineRule="auto"/>
+        <w:ind w:left="307" w:right="718" w:hanging="200"/>
+      </w:pPr>
+      <w:commentRangeStart w:id="13"/>
+      <w:r>
+        <w:t>John</w:t>
+      </w:r>
+      <w:r>
+        <w:rPr>
+          <w:spacing w:val="40"/>
+        </w:rPr>
+        <w:t xml:space="preserve"> </w:t>
+      </w:r>
+      <w:r>
+        <w:t>J</w:t>
+      </w:r>
+      <w:r>
+        <w:rPr>
+          <w:spacing w:val="40"/>
+        </w:rPr>
+        <w:t xml:space="preserve"> </w:t>
+      </w:r>
+      <w:r>
+        <w:t>Desmarais,</w:t>
+      </w:r>
+      <w:r>
+        <w:rPr>
+          <w:spacing w:val="40"/>
+        </w:rPr>
+        <w:t xml:space="preserve"> </w:t>
+      </w:r>
+      <w:r>
+        <w:t>et</w:t>
+      </w:r>
+      <w:r>
+        <w:rPr>
+          <w:spacing w:val="40"/>
+        </w:rPr>
+        <w:t xml:space="preserve"> </w:t>
+      </w:r>
+      <w:r>
+        <w:t>al.</w:t>
+      </w:r>
+      <w:r>
+        <w:rPr>
+          <w:spacing w:val="40"/>
+        </w:rPr>
+        <w:t xml:space="preserve"> </w:t>
+      </w:r>
+      <w:r>
+        <w:t>(Dec.</w:t>
+      </w:r>
+      <w:r>
+        <w:rPr>
+          <w:spacing w:val="40"/>
+        </w:rPr>
+        <w:t xml:space="preserve"> </w:t>
+      </w:r>
+      <w:r>
+        <w:t>2019b).</w:t>
+      </w:r>
+      <w:r>
+        <w:rPr>
+          <w:spacing w:val="40"/>
+        </w:rPr>
+        <w:t xml:space="preserve"> </w:t>
+      </w:r>
+      <w:r>
+        <w:t>“DABs</w:t>
+      </w:r>
+      <w:r>
+        <w:rPr>
+          <w:spacing w:val="40"/>
+        </w:rPr>
+        <w:t xml:space="preserve"> </w:t>
+      </w:r>
+      <w:r>
+        <w:t>are</w:t>
+      </w:r>
+      <w:r>
+        <w:rPr>
+          <w:spacing w:val="40"/>
+        </w:rPr>
+        <w:t xml:space="preserve"> </w:t>
+      </w:r>
+      <w:r>
+        <w:t>inorganic</w:t>
+      </w:r>
+      <w:r>
+        <w:rPr>
+          <w:spacing w:val="40"/>
+        </w:rPr>
+        <w:t xml:space="preserve"> </w:t>
+      </w:r>
+      <w:r>
+        <w:t>carbon</w:t>
+      </w:r>
+      <w:r>
+        <w:rPr>
+          <w:spacing w:val="40"/>
+        </w:rPr>
+        <w:t xml:space="preserve"> </w:t>
+      </w:r>
+      <w:r>
+        <w:t>pumps</w:t>
+      </w:r>
+      <w:r>
+        <w:rPr>
+          <w:spacing w:val="40"/>
+        </w:rPr>
+        <w:t xml:space="preserve"> </w:t>
+      </w:r>
+      <w:r>
+        <w:t>found</w:t>
+      </w:r>
+      <w:r>
+        <w:rPr>
+          <w:spacing w:val="40"/>
+        </w:rPr>
+        <w:t xml:space="preserve"> </w:t>
+      </w:r>
+      <w:r>
+        <w:t>throughout prokaryotic</w:t>
+      </w:r>
+      <w:r>
+        <w:rPr>
+          <w:spacing w:val="40"/>
+        </w:rPr>
+        <w:t xml:space="preserve"> </w:t>
+      </w:r>
+      <w:r>
+        <w:t>phyla”.</w:t>
+      </w:r>
+      <w:r>
+        <w:rPr>
+          <w:spacing w:val="40"/>
+        </w:rPr>
+        <w:t xml:space="preserve"> </w:t>
+      </w:r>
+      <w:proofErr w:type="spellStart"/>
+      <w:r>
+        <w:t>en</w:t>
+      </w:r>
+      <w:proofErr w:type="spellEnd"/>
+      <w:r>
+        <w:t>.</w:t>
+      </w:r>
+      <w:r>
+        <w:rPr>
+          <w:spacing w:val="40"/>
+        </w:rPr>
+        <w:t xml:space="preserve"> </w:t>
+      </w:r>
+      <w:r>
+        <w:t>In:</w:t>
+      </w:r>
+      <w:r>
+        <w:rPr>
+          <w:spacing w:val="40"/>
+        </w:rPr>
+        <w:t xml:space="preserve"> </w:t>
+      </w:r>
+      <w:r>
+        <w:rPr>
+          <w:i/>
+        </w:rPr>
+        <w:t>Nat</w:t>
+      </w:r>
+      <w:r>
+        <w:rPr>
+          <w:i/>
+          <w:spacing w:val="40"/>
+        </w:rPr>
+        <w:t xml:space="preserve"> </w:t>
+      </w:r>
+      <w:proofErr w:type="spellStart"/>
+      <w:r>
+        <w:rPr>
+          <w:i/>
+        </w:rPr>
+        <w:t>Microbiol</w:t>
+      </w:r>
+      <w:proofErr w:type="spellEnd"/>
+      <w:r>
+        <w:rPr>
+          <w:i/>
+          <w:spacing w:val="40"/>
+        </w:rPr>
+        <w:t xml:space="preserve"> </w:t>
+      </w:r>
+      <w:r>
+        <w:t>4.12,</w:t>
+      </w:r>
+      <w:r>
+        <w:rPr>
+          <w:spacing w:val="40"/>
+        </w:rPr>
+        <w:t xml:space="preserve"> </w:t>
+      </w:r>
+      <w:r>
+        <w:t>pp.</w:t>
+      </w:r>
+      <w:r>
+        <w:rPr>
+          <w:spacing w:val="40"/>
+        </w:rPr>
+        <w:t xml:space="preserve"> </w:t>
+      </w:r>
+      <w:r>
+        <w:t>2204–2215.</w:t>
+      </w:r>
+      <w:r>
+        <w:rPr>
+          <w:spacing w:val="40"/>
+        </w:rPr>
+        <w:t xml:space="preserve"> </w:t>
+      </w:r>
+      <w:proofErr w:type="spellStart"/>
+      <w:r>
+        <w:t>issn</w:t>
+      </w:r>
+      <w:proofErr w:type="spellEnd"/>
+      <w:r>
+        <w:t>:</w:t>
+      </w:r>
+      <w:r>
+        <w:rPr>
+          <w:spacing w:val="40"/>
+        </w:rPr>
+        <w:t xml:space="preserve"> </w:t>
+      </w:r>
+      <w:r>
+        <w:t>2058-5276.</w:t>
+      </w:r>
+      <w:r>
+        <w:rPr>
+          <w:spacing w:val="40"/>
+        </w:rPr>
+        <w:t xml:space="preserve"> </w:t>
+      </w:r>
+      <w:proofErr w:type="spellStart"/>
+      <w:r>
+        <w:t>doi</w:t>
+      </w:r>
+      <w:proofErr w:type="spellEnd"/>
+      <w:r>
+        <w:t xml:space="preserve">: </w:t>
+      </w:r>
+      <w:r>
+        <w:rPr>
+          <w:spacing w:val="-2"/>
+          <w:w w:val="90"/>
+        </w:rPr>
+        <w:t>10.1038/s41564-019-0520-8.</w:t>
+      </w:r>
+      <w:commentRangeEnd w:id="13"/>
+      <w:r>
+        <w:rPr>
+          <w:rStyle w:val="CommentReference"/>
+        </w:rPr>
+        <w:commentReference w:id="13"/>
+      </w:r>
+    </w:p>
+    <w:p>
+      <w:bookmarkStart w:id="14" w:name="CCM_EVO"/>
+      <w:r>
+        <w:rPr>
+          <w:b/>
+        </w:rPr>
+        <w:t>Contribution 2 Potential evolutionary paths of carbon dioxide concentrating mechanisms</w:t>
+      </w:r>
+    </w:p>
+    <w:p>
+      <w:pPr>
+        <w:rPr>
+          <w:u w:val="single"/>
+        </w:rPr>
+      </w:pPr>
+      <w:r>
+        <w:rPr>
+          <w:u w:val="single"/>
+        </w:rPr>
+        <w:t>2.1</w:t>
+      </w:r>
+      <w:r>
+        <w:rPr>
+          <w:u w:val="single"/>
+        </w:rPr>
+        <w:t xml:space="preserve"> </w:t>
+      </w:r>
+      <w:r>
+        <w:rPr>
+          <w:u w:val="single"/>
+        </w:rPr>
+        <w:t>Historical background</w:t>
+      </w:r>
+      <w:r>
+        <w:t xml:space="preserve"> </w:t>
+      </w:r>
+      <w:proofErr w:type="gramStart"/>
+      <w:r>
+        <w:t>The</w:t>
+      </w:r>
+      <w:proofErr w:type="gramEnd"/>
+      <w:r>
+        <w:t xml:space="preserve"> </w:t>
       </w:r>
       <m:oMath>
         <m:r>
@@ -4391,16 +4562,7 @@
         </m:r>
       </m:oMath>
       <w:r>
-        <w:t xml:space="preserve">-CCM gene knockouts in </w:t>
-      </w:r>
-      <w:r>
-        <w:rPr>
-          <w:i/>
-        </w:rPr>
-        <w:t>H. neapolitanus</w:t>
-      </w:r>
-      <w:r>
-        <w:t xml:space="preserve"> across different </w:t>
+        <w:t xml:space="preserve">-carboxysome based </w:t>
       </w:r>
       <w:r>
         <w:t>CO</w:t>
@@ -4433,7 +4595,29 @@
         </m:sSub>
       </m:oMath>
       <w:r>
-        <w:t xml:space="preserve"> concentrations. We also measured the </w:t>
+        <w:t xml:space="preserve"> concentrating mechanism (</w:t>
+      </w:r>
+      <m:oMath>
+        <m:r>
+          <w:rPr>
+            <w:rFonts w:ascii="Cambria Math" w:hAnsi="Cambria Math"/>
+          </w:rPr>
+          <m:t>α</m:t>
+        </m:r>
+      </m:oMath>
+      <w:r>
+        <w:t xml:space="preserve">-CCM) required several major evolutionary steps to evolve. However, none of the potential intermediates are expected to provide a fitness benefit in modern conditions so it is not clear how it evolved. The atmosphere was very different when the </w:t>
+      </w:r>
+      <m:oMath>
+        <m:r>
+          <w:rPr>
+            <w:rFonts w:ascii="Cambria Math" w:hAnsi="Cambria Math"/>
+          </w:rPr>
+          <m:t>α</m:t>
+        </m:r>
+      </m:oMath>
+      <w:r>
+        <w:t xml:space="preserve">-CCM evolved, with much higher levels of </w:t>
       </w:r>
       <w:r>
         <w:t>CO</w:t>
@@ -4466,28 +4650,10 @@
         </m:sSub>
       </m:oMath>
       <w:r>
-        <w:t xml:space="preserve"> dependent phenotypes of potential evolutionary intermediates in reporter strains of </w:t>
-      </w:r>
-      <w:r>
-        <w:rPr>
-          <w:i/>
-        </w:rPr>
-        <w:t>E. coli</w:t>
-      </w:r>
-      <w:r>
-        <w:t xml:space="preserve"> and </w:t>
-      </w:r>
-      <w:r>
-        <w:rPr>
-          <w:i/>
-        </w:rPr>
-        <w:t>C. necator</w:t>
-      </w:r>
-      <w:r>
-        <w:t xml:space="preserve"> that we constructed. We modeled carbon fluxes as a function of growth rate and </w:t>
-      </w:r>
-      <w:r>
-        <w:t>CO</w:t>
+        <w:t xml:space="preserve"> and much lower levels of </w:t>
+      </w:r>
+      <w:r>
+        <w:t>O</w:t>
       </w:r>
       <m:oMath>
         <m:sSub>
@@ -4517,40 +4683,60 @@
         </m:sSub>
       </m:oMath>
       <w:r>
-        <w:t xml:space="preserve"> concentration. This data suggested that as </w:t>
-      </w:r>
-      <w:r>
-        <w:t>CO</w:t>
+        <w:t>.</w:t>
+      </w:r>
+      <w:r>
+        <w:t xml:space="preserve"> This </w:t>
+      </w:r>
+      <w:proofErr w:type="gramStart"/>
+      <w:r>
+        <w:t>lead</w:t>
+      </w:r>
+      <w:proofErr w:type="gramEnd"/>
+      <w:r>
+        <w:t xml:space="preserve"> us to hypothesize that evolutionary intermediates of the CCM may have provided fitness benefits at intermediate atmospheric compositions.</w:t>
+      </w:r>
+    </w:p>
+    <w:p>
+      <w:r>
+        <w:rPr>
+          <w:u w:val="single"/>
+        </w:rPr>
+        <w:t>2.2</w:t>
+      </w:r>
+      <w:r>
+        <w:rPr>
+          <w:u w:val="single"/>
+        </w:rPr>
+        <w:t xml:space="preserve"> </w:t>
+      </w:r>
+      <w:r>
+        <w:rPr>
+          <w:u w:val="single"/>
+        </w:rPr>
+        <w:t>Central finding</w:t>
+      </w:r>
+      <w:r>
+        <w:t xml:space="preserve"> Evolving an </w:t>
       </w:r>
       <m:oMath>
-        <m:sSub>
-          <m:sSubPr>
-            <m:ctrlPr>
-              <w:rPr>
-                <w:rFonts w:ascii="Cambria Math" w:hAnsi="Cambria Math"/>
-              </w:rPr>
-            </m:ctrlPr>
-          </m:sSubPr>
-          <m:e>
-            <m:r>
-              <w:rPr>
-                <w:rFonts w:ascii="Cambria Math" w:hAnsi="Cambria Math"/>
-              </w:rPr>
-              <m:t>​</m:t>
-            </m:r>
-          </m:e>
-          <m:sub>
-            <m:r>
-              <w:rPr>
-                <w:rFonts w:ascii="Cambria Math" w:hAnsi="Cambria Math"/>
-              </w:rPr>
-              <m:t>2</m:t>
-            </m:r>
-          </m:sub>
-        </m:sSub>
+        <m:r>
+          <w:rPr>
+            <w:rFonts w:ascii="Cambria Math" w:hAnsi="Cambria Math"/>
+          </w:rPr>
+          <m:t>α</m:t>
+        </m:r>
       </m:oMath>
       <w:r>
-        <w:t xml:space="preserve"> concentrations fall, HCO</w:t>
+        <w:t xml:space="preserve">-CCM required acquiring a CA, gaining </w:t>
+      </w:r>
+      <w:proofErr w:type="gramStart"/>
+      <w:r>
+        <w:t>a</w:t>
+      </w:r>
+      <w:proofErr w:type="gramEnd"/>
+      <w:r>
+        <w:t xml:space="preserve"> HCO</w:t>
       </w:r>
       <m:oMath>
         <m:sSubSup>
@@ -4591,7 +4777,44 @@
         </m:sSubSup>
       </m:oMath>
       <w:r>
-        <w:t xml:space="preserve"> becomes limiting before </w:t>
+        <w:t xml:space="preserve"> pump, and</w:t>
+      </w:r>
+      <w:r>
+        <w:t xml:space="preserve"> </w:t>
+      </w:r>
+      <w:r>
+        <w:t xml:space="preserve">co-encapsulating CA and rubisco. Removing any of these stops </w:t>
+      </w:r>
+      <m:oMath>
+        <m:r>
+          <w:rPr>
+            <w:rFonts w:ascii="Cambria Math" w:hAnsi="Cambria Math"/>
+          </w:rPr>
+          <m:t>α</m:t>
+        </m:r>
+      </m:oMath>
+      <w:r>
+        <w:t xml:space="preserve">-CCM function in normal atmosphere. We measured the effect of </w:t>
+      </w:r>
+      <m:oMath>
+        <m:r>
+          <w:rPr>
+            <w:rFonts w:ascii="Cambria Math" w:hAnsi="Cambria Math"/>
+          </w:rPr>
+          <m:t>α</m:t>
+        </m:r>
+      </m:oMath>
+      <w:r>
+        <w:t xml:space="preserve">-CCM gene knockouts in </w:t>
+      </w:r>
+      <w:r>
+        <w:rPr>
+          <w:i/>
+        </w:rPr>
+        <w:t>H. neapolitanus</w:t>
+      </w:r>
+      <w:r>
+        <w:t xml:space="preserve"> across different </w:t>
       </w:r>
       <w:r>
         <w:t>CO</w:t>
@@ -4624,10 +4847,7 @@
         </m:sSub>
       </m:oMath>
       <w:r>
-        <w:t>.</w:t>
-      </w:r>
-      <w:r>
-        <w:t xml:space="preserve"> This suggested that as </w:t>
+        <w:t xml:space="preserve"> concentrations. We also measured the </w:t>
       </w:r>
       <w:r>
         <w:t>CO</w:t>
@@ -4660,7 +4880,25 @@
         </m:sSub>
       </m:oMath>
       <w:r>
-        <w:t xml:space="preserve"> started to fall either a pump or CA can help. As levels fall further </w:t>
+        <w:t xml:space="preserve"> dependent phenotypes of potential evolutionary intermediates in reporter strains of </w:t>
+      </w:r>
+      <w:r>
+        <w:rPr>
+          <w:i/>
+        </w:rPr>
+        <w:t>E. coli</w:t>
+      </w:r>
+      <w:r>
+        <w:t xml:space="preserve"> and </w:t>
+      </w:r>
+      <w:r>
+        <w:rPr>
+          <w:i/>
+        </w:rPr>
+        <w:t>C. necator</w:t>
+      </w:r>
+      <w:r>
+        <w:t xml:space="preserve"> that we constructed. We modeled carbon fluxes as a function of growth rate and </w:t>
       </w:r>
       <w:r>
         <w:t>CO</w:t>
@@ -4693,7 +4931,40 @@
         </m:sSub>
       </m:oMath>
       <w:r>
-        <w:t xml:space="preserve"> and HCO</w:t>
+        <w:t xml:space="preserve"> concentration. This data suggested that as </w:t>
+      </w:r>
+      <w:r>
+        <w:t>CO</w:t>
+      </w:r>
+      <m:oMath>
+        <m:sSub>
+          <m:sSubPr>
+            <m:ctrlPr>
+              <w:rPr>
+                <w:rFonts w:ascii="Cambria Math" w:hAnsi="Cambria Math"/>
+              </w:rPr>
+            </m:ctrlPr>
+          </m:sSubPr>
+          <m:e>
+            <m:r>
+              <w:rPr>
+                <w:rFonts w:ascii="Cambria Math" w:hAnsi="Cambria Math"/>
+              </w:rPr>
+              <m:t>​</m:t>
+            </m:r>
+          </m:e>
+          <m:sub>
+            <m:r>
+              <w:rPr>
+                <w:rFonts w:ascii="Cambria Math" w:hAnsi="Cambria Math"/>
+              </w:rPr>
+              <m:t>2</m:t>
+            </m:r>
+          </m:sub>
+        </m:sSub>
+      </m:oMath>
+      <w:r>
+        <w:t xml:space="preserve"> concentrations fall, HCO</w:t>
       </w:r>
       <m:oMath>
         <m:sSubSup>
@@ -4734,61 +5005,7 @@
         </m:sSubSup>
       </m:oMath>
       <w:r>
-        <w:t xml:space="preserve"> become co-limiting and having both a CA and a pump provides a benefit despite the potential for producing a futile cycle Eventually, only a full </w:t>
-      </w:r>
-      <m:oMath>
-        <m:r>
-          <w:rPr>
-            <w:rFonts w:ascii="Cambria Math" w:hAnsi="Cambria Math"/>
-          </w:rPr>
-          <m:t>α</m:t>
-        </m:r>
-      </m:oMath>
-      <w:r>
-        <w:t xml:space="preserve">-CCM will work. This provides a potential path for the evolution of a </w:t>
-      </w:r>
-      <m:oMath>
-        <m:r>
-          <w:rPr>
-            <w:rFonts w:ascii="Cambria Math" w:hAnsi="Cambria Math"/>
-          </w:rPr>
-          <m:t>α</m:t>
-        </m:r>
-      </m:oMath>
-      <w:r>
-        <w:t>-CCM.</w:t>
-      </w:r>
-    </w:p>
-    <w:p>
-      <w:r>
-        <w:rPr>
-          <w:u w:val="single"/>
-        </w:rPr>
-        <w:t>2.3</w:t>
-      </w:r>
-      <w:r>
-        <w:rPr>
-          <w:u w:val="single"/>
-        </w:rPr>
-        <w:t xml:space="preserve"> </w:t>
-      </w:r>
-      <w:r>
-        <w:rPr>
-          <w:u w:val="single"/>
-        </w:rPr>
-        <w:t>My role</w:t>
-      </w:r>
-      <w:r>
-        <w:t xml:space="preserve"> I performed a massively parallel growth assay of gene knockouts in </w:t>
-      </w:r>
-      <w:r>
-        <w:rPr>
-          <w:i/>
-        </w:rPr>
-        <w:t>H. neapolitanus</w:t>
-      </w:r>
-      <w:r>
-        <w:t xml:space="preserve"> across intermediate </w:t>
+        <w:t xml:space="preserve"> becomes limiting before </w:t>
       </w:r>
       <w:r>
         <w:t>CO</w:t>
@@ -4821,7 +5038,10 @@
         </m:sSub>
       </m:oMath>
       <w:r>
-        <w:t xml:space="preserve"> concentrations to identify CCM genes needed at intermediate </w:t>
+        <w:t>.</w:t>
+      </w:r>
+      <w:r>
+        <w:t xml:space="preserve"> This suggested that as </w:t>
       </w:r>
       <w:r>
         <w:t>CO</w:t>
@@ -4854,41 +5074,7 @@
         </m:sSub>
       </m:oMath>
       <w:r>
-        <w:t xml:space="preserve"> concentrations.</w:t>
-      </w:r>
-    </w:p>
-    <w:p>
-      <w:r>
-        <w:rPr>
-          <w:u w:val="single"/>
-        </w:rPr>
-        <w:t>2.4</w:t>
-      </w:r>
-      <w:r>
-        <w:rPr>
-          <w:u w:val="single"/>
-        </w:rPr>
-        <w:t xml:space="preserve"> </w:t>
-      </w:r>
-      <w:r>
-        <w:rPr>
-          <w:u w:val="single"/>
-        </w:rPr>
-        <w:t>Influence/Application</w:t>
-      </w:r>
-      <w:r>
-        <w:t xml:space="preserve"> This work provides insight into the evolution of the </w:t>
-      </w:r>
-      <m:oMath>
-        <m:r>
-          <w:rPr>
-            <w:rFonts w:ascii="Cambria Math" w:hAnsi="Cambria Math"/>
-          </w:rPr>
-          <m:t>α</m:t>
-        </m:r>
-      </m:oMath>
-      <w:r>
-        <w:t xml:space="preserve">-CCM and into possible life strategies of modern organisms living in high </w:t>
+        <w:t xml:space="preserve"> started to fall either a pump or CA can help. As levels fall further </w:t>
       </w:r>
       <w:r>
         <w:t>CO</w:t>
@@ -4921,6 +5107,234 @@
         </m:sSub>
       </m:oMath>
       <w:r>
+        <w:t xml:space="preserve"> and HCO</w:t>
+      </w:r>
+      <m:oMath>
+        <m:sSubSup>
+          <m:sSubSupPr>
+            <m:ctrlPr>
+              <w:rPr>
+                <w:rFonts w:ascii="Cambria Math" w:hAnsi="Cambria Math"/>
+              </w:rPr>
+            </m:ctrlPr>
+          </m:sSubSupPr>
+          <m:e>
+            <m:r>
+              <w:rPr>
+                <w:rFonts w:ascii="Cambria Math" w:hAnsi="Cambria Math"/>
+              </w:rPr>
+              <m:t>​</m:t>
+            </m:r>
+          </m:e>
+          <m:sub>
+            <m:r>
+              <w:rPr>
+                <w:rFonts w:ascii="Cambria Math" w:hAnsi="Cambria Math"/>
+              </w:rPr>
+              <m:t>3</m:t>
+            </m:r>
+          </m:sub>
+          <m:sup>
+            <m:r>
+              <m:rPr>
+                <m:sty m:val="p"/>
+              </m:rPr>
+              <w:rPr>
+                <w:rFonts w:ascii="Cambria Math" w:hAnsi="Cambria Math"/>
+              </w:rPr>
+              <m:t>-</m:t>
+            </m:r>
+          </m:sup>
+        </m:sSubSup>
+      </m:oMath>
+      <w:r>
+        <w:t xml:space="preserve"> become co-limiting and having both a CA and a pump provides a benefit despite the potential for producing a futile cycle Eventually, only a full </w:t>
+      </w:r>
+      <m:oMath>
+        <m:r>
+          <w:rPr>
+            <w:rFonts w:ascii="Cambria Math" w:hAnsi="Cambria Math"/>
+          </w:rPr>
+          <m:t>α</m:t>
+        </m:r>
+      </m:oMath>
+      <w:r>
+        <w:t xml:space="preserve">-CCM will work. This provides a potential path for the evolution of a </w:t>
+      </w:r>
+      <m:oMath>
+        <m:r>
+          <w:rPr>
+            <w:rFonts w:ascii="Cambria Math" w:hAnsi="Cambria Math"/>
+          </w:rPr>
+          <m:t>α</m:t>
+        </m:r>
+      </m:oMath>
+      <w:r>
+        <w:t>-CCM.</w:t>
+      </w:r>
+    </w:p>
+    <w:p>
+      <w:r>
+        <w:rPr>
+          <w:u w:val="single"/>
+        </w:rPr>
+        <w:t>2.3</w:t>
+      </w:r>
+      <w:r>
+        <w:rPr>
+          <w:u w:val="single"/>
+        </w:rPr>
+        <w:t xml:space="preserve"> </w:t>
+      </w:r>
+      <w:r>
+        <w:rPr>
+          <w:u w:val="single"/>
+        </w:rPr>
+        <w:t>My role</w:t>
+      </w:r>
+      <w:r>
+        <w:t xml:space="preserve"> I performed a massively parallel growth assay of gene knockouts in </w:t>
+      </w:r>
+      <w:r>
+        <w:rPr>
+          <w:i/>
+        </w:rPr>
+        <w:t>H. neapolitanus</w:t>
+      </w:r>
+      <w:r>
+        <w:t xml:space="preserve"> across intermediate </w:t>
+      </w:r>
+      <w:r>
+        <w:t>CO</w:t>
+      </w:r>
+      <m:oMath>
+        <m:sSub>
+          <m:sSubPr>
+            <m:ctrlPr>
+              <w:rPr>
+                <w:rFonts w:ascii="Cambria Math" w:hAnsi="Cambria Math"/>
+              </w:rPr>
+            </m:ctrlPr>
+          </m:sSubPr>
+          <m:e>
+            <m:r>
+              <w:rPr>
+                <w:rFonts w:ascii="Cambria Math" w:hAnsi="Cambria Math"/>
+              </w:rPr>
+              <m:t>​</m:t>
+            </m:r>
+          </m:e>
+          <m:sub>
+            <m:r>
+              <w:rPr>
+                <w:rFonts w:ascii="Cambria Math" w:hAnsi="Cambria Math"/>
+              </w:rPr>
+              <m:t>2</m:t>
+            </m:r>
+          </m:sub>
+        </m:sSub>
+      </m:oMath>
+      <w:r>
+        <w:t xml:space="preserve"> concentrations to identify CCM genes needed at intermediate </w:t>
+      </w:r>
+      <w:r>
+        <w:t>CO</w:t>
+      </w:r>
+      <m:oMath>
+        <m:sSub>
+          <m:sSubPr>
+            <m:ctrlPr>
+              <w:rPr>
+                <w:rFonts w:ascii="Cambria Math" w:hAnsi="Cambria Math"/>
+              </w:rPr>
+            </m:ctrlPr>
+          </m:sSubPr>
+          <m:e>
+            <m:r>
+              <w:rPr>
+                <w:rFonts w:ascii="Cambria Math" w:hAnsi="Cambria Math"/>
+              </w:rPr>
+              <m:t>​</m:t>
+            </m:r>
+          </m:e>
+          <m:sub>
+            <m:r>
+              <w:rPr>
+                <w:rFonts w:ascii="Cambria Math" w:hAnsi="Cambria Math"/>
+              </w:rPr>
+              <m:t>2</m:t>
+            </m:r>
+          </m:sub>
+        </m:sSub>
+      </m:oMath>
+      <w:r>
+        <w:t xml:space="preserve"> concentrations.</w:t>
+      </w:r>
+    </w:p>
+    <w:p>
+      <w:r>
+        <w:rPr>
+          <w:u w:val="single"/>
+        </w:rPr>
+        <w:t>2.4</w:t>
+      </w:r>
+      <w:r>
+        <w:rPr>
+          <w:u w:val="single"/>
+        </w:rPr>
+        <w:t xml:space="preserve"> </w:t>
+      </w:r>
+      <w:r>
+        <w:rPr>
+          <w:u w:val="single"/>
+        </w:rPr>
+        <w:t>Influence/Application</w:t>
+      </w:r>
+      <w:r>
+        <w:t xml:space="preserve"> This work provides insight into the evolution of the </w:t>
+      </w:r>
+      <m:oMath>
+        <m:r>
+          <w:rPr>
+            <w:rFonts w:ascii="Cambria Math" w:hAnsi="Cambria Math"/>
+          </w:rPr>
+          <m:t>α</m:t>
+        </m:r>
+      </m:oMath>
+      <w:r>
+        <w:t xml:space="preserve">-CCM and into possible life strategies of modern organisms living in high </w:t>
+      </w:r>
+      <w:r>
+        <w:t>CO</w:t>
+      </w:r>
+      <m:oMath>
+        <m:sSub>
+          <m:sSubPr>
+            <m:ctrlPr>
+              <w:rPr>
+                <w:rFonts w:ascii="Cambria Math" w:hAnsi="Cambria Math"/>
+              </w:rPr>
+            </m:ctrlPr>
+          </m:sSubPr>
+          <m:e>
+            <m:r>
+              <w:rPr>
+                <w:rFonts w:ascii="Cambria Math" w:hAnsi="Cambria Math"/>
+              </w:rPr>
+              <m:t>​</m:t>
+            </m:r>
+          </m:e>
+          <m:sub>
+            <m:r>
+              <w:rPr>
+                <w:rFonts w:ascii="Cambria Math" w:hAnsi="Cambria Math"/>
+              </w:rPr>
+              <m:t>2</m:t>
+            </m:r>
+          </m:sub>
+        </m:sSub>
+      </m:oMath>
+      <w:r>
         <w:t xml:space="preserve"> environments. These advances might also be useful for improving the growth of industrial autotrophs. Further, showing expression of the pumps in </w:t>
       </w:r>
       <w:r>
@@ -4933,7 +5347,7 @@
         <w:t xml:space="preserve"> offers the potential to improve bio-plastics production.</w:t>
       </w:r>
     </w:p>
-    <w:bookmarkEnd w:id="2"/>
+    <w:bookmarkEnd w:id="14"/>
     <w:p>
       <w:pPr>
         <w:pStyle w:val="BodyText"/>
@@ -4979,6 +5393,7 @@
         </w:rPr>
         <w:t xml:space="preserve"> </w:t>
       </w:r>
+      <w:commentRangeStart w:id="15"/>
       <w:r>
         <w:rPr>
           <w:w w:val="105"/>
@@ -5009,7 +5424,20 @@
         <w:rPr>
           <w:w w:val="105"/>
         </w:rPr>
-        <w:t>.,</w:t>
+        <w:t>.</w:t>
+      </w:r>
+      <w:commentRangeEnd w:id="15"/>
+      <w:r>
+        <w:rPr>
+          <w:rStyle w:val="CommentReference"/>
+        </w:rPr>
+        <w:commentReference w:id="15"/>
+      </w:r>
+      <w:r>
+        <w:rPr>
+          <w:w w:val="105"/>
+        </w:rPr>
+        <w:t>,</w:t>
       </w:r>
       <w:r>
         <w:rPr>
@@ -5280,12 +5708,26 @@
       </w:r>
     </w:p>
     <w:p>
-      <w:bookmarkStart w:id="3" w:name="X9d2a46df5982094a2909bc03b71f592d852c306"/>
+      <w:bookmarkStart w:id="16" w:name="X9d2a46df5982094a2909bc03b71f592d852c306"/>
+      <w:commentRangeStart w:id="17"/>
       <w:r>
         <w:rPr>
           <w:b/>
         </w:rPr>
-        <w:t>Contribution 3 General epistasis protein fitness landscape mapping and design</w:t>
+        <w:t xml:space="preserve">Contribution </w:t>
+      </w:r>
+      <w:commentRangeEnd w:id="17"/>
+      <w:r>
+        <w:rPr>
+          <w:rStyle w:val="CommentReference"/>
+        </w:rPr>
+        <w:commentReference w:id="17"/>
+      </w:r>
+      <w:r>
+        <w:rPr>
+          <w:b/>
+        </w:rPr>
+        <w:t>3 General epistasis protein fitness landscape mapping and design</w:t>
       </w:r>
     </w:p>
     <w:p>
@@ -5308,7 +5750,11 @@
         <w:t>Historical background</w:t>
       </w:r>
       <w:r>
-        <w:t xml:space="preserve"> Mutational scanning maps a protein’s fitness landscape by measuring the fitness of all single mutants. This information is used for variant effect prediction and design. However, mutational scanning experiments require production of all single mutants and only provide information on fitness in the protein’s local context, limiting their utility for divergent proteins. Being able to learn from data sets that are easier to generate and provide information over a wider area would be greatly beneficial. Current efforts to learn from random mutagenesis have relied on neural networks or linear methods. However, linear methods miss nonlinearities in the data’s true structure and neural networks cannot be inspected to gain insight into function. General epistatic models capture nonlinear genotype-phenotype relationships without sacrificing interpretability but have not been applied to protein design. </w:t>
+        <w:t xml:space="preserve"> Mutational scanning maps a protein’s fitness landscape by measuring the fitness of all single mutants. This information is used for variant effect prediction and design. However, mutational scanning experiments require production of all single mutants and only provide information on fitness in the protein’s local context, limiting their utility for divergent proteins. Being able to learn from data sets that are easier to generate and provide information over a wider area would be greatly beneficial. Current efforts to learn from random mutagenesis have relied on neural networks or linear methods. However, linear methods miss nonlinearities in the data’s true structure and neural networks cannot be inspected to gain insight into </w:t>
+      </w:r>
+      <w:r>
+        <w:lastRenderedPageBreak/>
+        <w:t xml:space="preserve">function. General epistatic models capture nonlinear genotype-phenotype relationships without sacrificing interpretability but have not been applied to protein design. </w:t>
       </w:r>
       <w:proofErr w:type="spellStart"/>
       <w:r>
@@ -5393,7 +5839,6 @@
         <w:rPr>
           <w:u w:val="single"/>
         </w:rPr>
-        <w:lastRenderedPageBreak/>
         <w:t>3.4</w:t>
       </w:r>
       <w:r>
@@ -5412,7 +5857,7 @@
         <w:t xml:space="preserve"> I am the primary author on this work. I designed and conceived of the experiments, produced mutant libraries, performed massively parallel growth assays, wrote analysis code, wrote model code, trained models, tested model performance, and evaluated optimized sequence behavior.</w:t>
       </w:r>
     </w:p>
-    <w:bookmarkEnd w:id="3"/>
+    <w:bookmarkEnd w:id="16"/>
     <w:p>
       <w:r>
         <w:rPr>
@@ -6405,7 +6850,7 @@
       </w:r>
     </w:p>
     <w:p>
-      <w:bookmarkStart w:id="4" w:name="Xb36294bb847d34dd11a009fdb43df17867c1e23"/>
+      <w:bookmarkStart w:id="18" w:name="Xb36294bb847d34dd11a009fdb43df17867c1e23"/>
       <w:r>
         <w:rPr>
           <w:b/>
@@ -6534,7 +6979,11 @@
         <w:t>E. coli</w:t>
       </w:r>
       <w:r>
-        <w:t xml:space="preserve"> slow and eventually halt their metabolism stopping production. A general strategy for enhancing metabolic rate during growth decoupling would dramatically improve prospects for engineered chemical production in biological hosts.</w:t>
+        <w:t xml:space="preserve"> slow and eventually halt their metabolism stopping production. A general </w:t>
+      </w:r>
+      <w:r>
+        <w:lastRenderedPageBreak/>
+        <w:t>strategy for enhancing metabolic rate during growth decoupling would dramatically improve prospects for engineered chemical production in biological hosts.</w:t>
       </w:r>
     </w:p>
     <w:p>
@@ -6625,7 +7074,7 @@
       <w:r>
         <w:t xml:space="preserve"> My role in this project was to perform growth and chemical production assays with modified strains and to prepare samples for mass spectrometry.</w:t>
       </w:r>
-      <w:bookmarkEnd w:id="4"/>
+      <w:bookmarkEnd w:id="18"/>
     </w:p>
     <w:p>
       <w:pPr>
@@ -6933,7 +7382,6 @@
               <w:jc w:val="center"/>
             </w:pPr>
             <w:r>
-              <w:lastRenderedPageBreak/>
               <w:t>2016</w:t>
             </w:r>
           </w:p>
@@ -9068,6 +9516,7 @@
               <w:jc w:val="center"/>
             </w:pPr>
             <w:r>
+              <w:lastRenderedPageBreak/>
               <w:t>2021</w:t>
             </w:r>
           </w:p>
@@ -9368,6 +9817,731 @@
     </w:sectPr>
   </w:body>
 </w:document>
+</file>
+
+<file path=word/comments.xml><?xml version="1.0" encoding="utf-8"?>
+<w:comments xmlns:wpc="http://schemas.microsoft.com/office/word/2010/wordprocessingCanvas" xmlns:cx="http://schemas.microsoft.com/office/drawing/2014/chartex" xmlns:cx1="http://schemas.microsoft.com/office/drawing/2015/9/8/chartex" xmlns:cx2="http://schemas.microsoft.com/office/drawing/2015/10/21/chartex" xmlns:cx3="http://schemas.microsoft.com/office/drawing/2016/5/9/chartex" xmlns:cx4="http://schemas.microsoft.com/office/drawing/2016/5/10/chartex" xmlns:cx5="http://schemas.microsoft.com/office/drawing/2016/5/11/chartex" xmlns:cx6="http://schemas.microsoft.com/office/drawing/2016/5/12/chartex" xmlns:cx7="http://schemas.microsoft.com/office/drawing/2016/5/13/chartex" xmlns:cx8="http://schemas.microsoft.com/office/drawing/2016/5/14/chartex" xmlns:mc="http://schemas.openxmlformats.org/markup-compatibility/2006" xmlns:aink="http://schemas.microsoft.com/office/drawing/2016/ink" xmlns:am3d="http://schemas.microsoft.com/office/drawing/2017/model3d" xmlns:o="urn:schemas-microsoft-com:office:office" xmlns:oel="http://schemas.microsoft.com/office/2019/extlst" xmlns:r="http://schemas.openxmlformats.org/officeDocument/2006/relationships" xmlns:m="http://schemas.openxmlformats.org/officeDocument/2006/math" xmlns:v="urn:schemas-microsoft-com:vml" xmlns:wp14="http://schemas.microsoft.com/office/word/2010/wordprocessingDrawing" xmlns:wp="http://schemas.openxmlformats.org/drawingml/2006/wordprocessingDrawing" xmlns:w10="urn:schemas-microsoft-com:office:word" xmlns:w="http://schemas.openxmlformats.org/wordprocessingml/2006/main" xmlns:w14="http://schemas.microsoft.com/office/word/2010/wordml" xmlns:w15="http://schemas.microsoft.com/office/word/2012/wordml" xmlns:w16cex="http://schemas.microsoft.com/office/word/2018/wordml/cex" xmlns:w16cid="http://schemas.microsoft.com/office/word/2016/wordml/cid" xmlns:w16="http://schemas.microsoft.com/office/word/2018/wordml" xmlns:w16du="http://schemas.microsoft.com/office/word/2023/wordml/word16du" xmlns:w16sdtdh="http://schemas.microsoft.com/office/word/2020/wordml/sdtdatahash" xmlns:w16se="http://schemas.microsoft.com/office/word/2015/wordml/symex" xmlns:wpg="http://schemas.microsoft.com/office/word/2010/wordprocessingGroup" xmlns:wpi="http://schemas.microsoft.com/office/word/2010/wordprocessingInk" xmlns:wne="http://schemas.microsoft.com/office/word/2006/wordml" xmlns:wps="http://schemas.microsoft.com/office/word/2010/wordprocessingShape" mc:Ignorable="w14 w15 w16se w16cid w16 w16cex w16sdtdh wp14">
+  <w:comment w:id="0" w:author="John Desmarais" w:date="2023-03-29T10:46:00Z" w:initials="JD">
+    <w:p>
+      <w:pPr>
+        <w:pStyle w:val="CommentText"/>
+      </w:pPr>
+      <w:r>
+        <w:rPr>
+          <w:rStyle w:val="CommentReference"/>
+        </w:rPr>
+        <w:annotationRef/>
+      </w:r>
+      <w:r>
+        <w:t>Paragraph structure</w:t>
+      </w:r>
+    </w:p>
+    <w:p>
+      <w:pPr>
+        <w:pStyle w:val="CommentText"/>
+        <w:numPr>
+          <w:ilvl w:val="0"/>
+          <w:numId w:val="8"/>
+        </w:numPr>
+      </w:pPr>
+      <w:r>
+        <w:t>Sentence 1 is what is in this paragraph</w:t>
+      </w:r>
+    </w:p>
+    <w:p>
+      <w:pPr>
+        <w:pStyle w:val="CommentText"/>
+        <w:numPr>
+          <w:ilvl w:val="0"/>
+          <w:numId w:val="8"/>
+        </w:numPr>
+      </w:pPr>
+      <w:r>
+        <w:t>Last sentence is the take away</w:t>
+      </w:r>
+    </w:p>
+  </w:comment>
+  <w:comment w:id="1" w:author="John Desmarais" w:date="2023-03-29T10:43:00Z" w:initials="JD">
+    <w:p>
+      <w:pPr>
+        <w:pStyle w:val="CommentText"/>
+      </w:pPr>
+      <w:r>
+        <w:rPr>
+          <w:rStyle w:val="CommentReference"/>
+        </w:rPr>
+        <w:annotationRef/>
+      </w:r>
+      <w:r>
+        <w:t xml:space="preserve">Spend too much time describing project and training </w:t>
+      </w:r>
+      <w:proofErr w:type="spellStart"/>
+      <w:r>
+        <w:t>opertunity</w:t>
+      </w:r>
+      <w:proofErr w:type="spellEnd"/>
+      <w:r>
+        <w:t xml:space="preserve"> include but only a little</w:t>
+      </w:r>
+    </w:p>
+    <w:p>
+      <w:pPr>
+        <w:pStyle w:val="CommentText"/>
+      </w:pPr>
+      <w:r>
+        <w:t xml:space="preserve">- My training in </w:t>
+      </w:r>
+      <w:proofErr w:type="spellStart"/>
+      <w:r>
+        <w:t>MolBio</w:t>
+      </w:r>
+      <w:proofErr w:type="spellEnd"/>
+      <w:r>
+        <w:t xml:space="preserve"> and CS </w:t>
+      </w:r>
+      <w:r>
+        <w:t>prepares me well to carry out</w:t>
+      </w:r>
+      <w:r>
+        <w:t xml:space="preserve"> the proposed research</w:t>
+      </w:r>
+    </w:p>
+    <w:p>
+      <w:pPr>
+        <w:pStyle w:val="CommentText"/>
+      </w:pPr>
+      <w:r>
+        <w:t>- Start describing background</w:t>
+      </w:r>
+    </w:p>
+    <w:p>
+      <w:pPr>
+        <w:pStyle w:val="CommentText"/>
+      </w:pPr>
+      <w:r>
+        <w:tab/>
+        <w:t>- Undergrad</w:t>
+      </w:r>
+    </w:p>
+    <w:p>
+      <w:pPr>
+        <w:pStyle w:val="CommentText"/>
+      </w:pPr>
+      <w:r>
+        <w:tab/>
+        <w:t>- grad school</w:t>
+      </w:r>
+    </w:p>
+    <w:p>
+      <w:pPr>
+        <w:pStyle w:val="CommentText"/>
+      </w:pPr>
+      <w:r>
+        <w:tab/>
+        <w:t>- postdoc</w:t>
+      </w:r>
+    </w:p>
+    <w:p>
+      <w:pPr>
+        <w:pStyle w:val="CommentText"/>
+      </w:pPr>
+      <w:r>
+        <w:t>Para 2</w:t>
+      </w:r>
+    </w:p>
+    <w:p>
+      <w:pPr>
+        <w:pStyle w:val="CommentText"/>
+      </w:pPr>
+      <w:r>
+        <w:t>- the proposed research will also advance my career goals</w:t>
+      </w:r>
+    </w:p>
+    <w:p>
+      <w:pPr>
+        <w:pStyle w:val="CommentText"/>
+      </w:pPr>
+      <w:r>
+        <w:t>- training</w:t>
+      </w:r>
+    </w:p>
+    <w:p>
+      <w:pPr>
+        <w:pStyle w:val="CommentText"/>
+      </w:pPr>
+      <w:r>
+        <w:t>- future research</w:t>
+      </w:r>
+    </w:p>
+    <w:p>
+      <w:pPr>
+        <w:pStyle w:val="CommentText"/>
+      </w:pPr>
+      <w:r>
+        <w:t>- new skills</w:t>
+      </w:r>
+    </w:p>
+    <w:p>
+      <w:pPr>
+        <w:pStyle w:val="CommentText"/>
+      </w:pPr>
+      <w:r>
+        <w:t>-together with my background, the proposed plans will position me well to lead my own lab focused on focus</w:t>
+      </w:r>
+    </w:p>
+    <w:p>
+      <w:pPr>
+        <w:pStyle w:val="CommentText"/>
+      </w:pPr>
+    </w:p>
+    <w:p>
+      <w:pPr>
+        <w:pStyle w:val="CommentText"/>
+      </w:pPr>
+    </w:p>
+    <w:p>
+      <w:pPr>
+        <w:pStyle w:val="CommentText"/>
+      </w:pPr>
+      <w:r>
+        <w:t>Refocus on my story and how I got to this project</w:t>
+      </w:r>
+    </w:p>
+    <w:p>
+      <w:pPr>
+        <w:pStyle w:val="CommentText"/>
+      </w:pPr>
+    </w:p>
+  </w:comment>
+  <w:comment w:id="3" w:author="John Desmarais" w:date="2023-03-29T11:00:00Z" w:initials="JD">
+    <w:p>
+      <w:pPr>
+        <w:pStyle w:val="CommentText"/>
+      </w:pPr>
+      <w:r>
+        <w:rPr>
+          <w:rStyle w:val="CommentReference"/>
+        </w:rPr>
+        <w:annotationRef/>
+      </w:r>
+      <w:r>
+        <w:t>Avoid superlatives, give a sense of exaggerating. Aligns well would be better here. Avoid intensifiers like very or highly. Don’t be shy about strengths but avoid interpretation</w:t>
+      </w:r>
+    </w:p>
+  </w:comment>
+  <w:comment w:id="2" w:author="John Desmarais" w:date="2023-03-29T10:45:00Z" w:initials="JD">
+    <w:p>
+      <w:pPr>
+        <w:pStyle w:val="CommentText"/>
+      </w:pPr>
+      <w:r>
+        <w:rPr>
+          <w:rStyle w:val="CommentReference"/>
+        </w:rPr>
+        <w:annotationRef/>
+      </w:r>
+      <w:r>
+        <w:t>Make this the last sentence</w:t>
+      </w:r>
+    </w:p>
+  </w:comment>
+  <w:comment w:id="4" w:author="John Desmarais" w:date="2023-03-29T11:04:00Z" w:initials="JD">
+    <w:p>
+      <w:pPr>
+        <w:pStyle w:val="CommentText"/>
+      </w:pPr>
+      <w:r>
+        <w:rPr>
+          <w:rStyle w:val="CommentReference"/>
+        </w:rPr>
+        <w:annotationRef/>
+      </w:r>
+      <w:r>
+        <w:t>Fix these reference formats</w:t>
+      </w:r>
+    </w:p>
+  </w:comment>
+  <w:comment w:id="5" w:author="John Desmarais" w:date="2023-03-29T11:06:00Z" w:initials="JD">
+    <w:p>
+      <w:pPr>
+        <w:pStyle w:val="CommentText"/>
+      </w:pPr>
+      <w:r>
+        <w:rPr>
+          <w:rStyle w:val="CommentReference"/>
+        </w:rPr>
+        <w:annotationRef/>
+      </w:r>
+      <w:r>
+        <w:t>For each contribution collapse to one paragraph, leave the bold headings. Reference the contributions in the personal statement.</w:t>
+      </w:r>
+    </w:p>
+    <w:p>
+      <w:pPr>
+        <w:pStyle w:val="CommentText"/>
+      </w:pPr>
+    </w:p>
+    <w:p>
+      <w:pPr>
+        <w:pStyle w:val="CommentText"/>
+      </w:pPr>
+      <w:r>
+        <w:t>In the contributions</w:t>
+      </w:r>
+    </w:p>
+    <w:p>
+      <w:pPr>
+        <w:pStyle w:val="CommentText"/>
+        <w:numPr>
+          <w:ilvl w:val="0"/>
+          <w:numId w:val="8"/>
+        </w:numPr>
+      </w:pPr>
+      <w:r>
+        <w:t>Background</w:t>
+      </w:r>
+    </w:p>
+    <w:p>
+      <w:pPr>
+        <w:pStyle w:val="CommentText"/>
+        <w:numPr>
+          <w:ilvl w:val="0"/>
+          <w:numId w:val="8"/>
+        </w:numPr>
+      </w:pPr>
+      <w:r>
+        <w:t>Goal</w:t>
+      </w:r>
+    </w:p>
+    <w:p>
+      <w:pPr>
+        <w:pStyle w:val="CommentText"/>
+        <w:numPr>
+          <w:ilvl w:val="0"/>
+          <w:numId w:val="8"/>
+        </w:numPr>
+      </w:pPr>
+      <w:r>
+        <w:t>Approach (optional)</w:t>
+      </w:r>
+    </w:p>
+    <w:p>
+      <w:pPr>
+        <w:pStyle w:val="CommentText"/>
+        <w:numPr>
+          <w:ilvl w:val="0"/>
+          <w:numId w:val="8"/>
+        </w:numPr>
+      </w:pPr>
+      <w:r>
+        <w:t>Results</w:t>
+      </w:r>
+    </w:p>
+    <w:p>
+      <w:pPr>
+        <w:pStyle w:val="CommentText"/>
+        <w:numPr>
+          <w:ilvl w:val="0"/>
+          <w:numId w:val="8"/>
+        </w:numPr>
+      </w:pPr>
+      <w:r>
+        <w:t>Significance</w:t>
+      </w:r>
+    </w:p>
+    <w:p>
+      <w:pPr>
+        <w:pStyle w:val="CommentText"/>
+        <w:numPr>
+          <w:ilvl w:val="0"/>
+          <w:numId w:val="8"/>
+        </w:numPr>
+      </w:pPr>
+      <w:r>
+        <w:t>Role</w:t>
+      </w:r>
+    </w:p>
+    <w:p>
+      <w:pPr>
+        <w:pStyle w:val="CommentText"/>
+      </w:pPr>
+      <w:r>
+        <w:t>If the headings are too much can remove the heading and leave the order</w:t>
+      </w:r>
+    </w:p>
+    <w:p>
+      <w:pPr>
+        <w:pStyle w:val="CommentText"/>
+      </w:pPr>
+    </w:p>
+    <w:p>
+      <w:pPr>
+        <w:pStyle w:val="CommentText"/>
+      </w:pPr>
+      <w:r>
+        <w:t>Alt structure</w:t>
+      </w:r>
+    </w:p>
+    <w:p>
+      <w:pPr>
+        <w:pStyle w:val="CommentText"/>
+        <w:numPr>
+          <w:ilvl w:val="0"/>
+          <w:numId w:val="8"/>
+        </w:numPr>
+      </w:pPr>
+      <w:r>
+        <w:t>Goal</w:t>
+      </w:r>
+    </w:p>
+    <w:p>
+      <w:pPr>
+        <w:pStyle w:val="CommentText"/>
+        <w:numPr>
+          <w:ilvl w:val="0"/>
+          <w:numId w:val="8"/>
+        </w:numPr>
+      </w:pPr>
+      <w:r>
+        <w:t>Rationale</w:t>
+      </w:r>
+    </w:p>
+    <w:p>
+      <w:pPr>
+        <w:pStyle w:val="CommentText"/>
+        <w:numPr>
+          <w:ilvl w:val="0"/>
+          <w:numId w:val="8"/>
+        </w:numPr>
+      </w:pPr>
+      <w:r>
+        <w:t>Approach (optional)</w:t>
+      </w:r>
+    </w:p>
+    <w:p>
+      <w:pPr>
+        <w:pStyle w:val="CommentText"/>
+        <w:numPr>
+          <w:ilvl w:val="0"/>
+          <w:numId w:val="8"/>
+        </w:numPr>
+      </w:pPr>
+      <w:r>
+        <w:t>Results</w:t>
+      </w:r>
+    </w:p>
+    <w:p>
+      <w:pPr>
+        <w:pStyle w:val="CommentText"/>
+        <w:numPr>
+          <w:ilvl w:val="0"/>
+          <w:numId w:val="8"/>
+        </w:numPr>
+      </w:pPr>
+      <w:r>
+        <w:t>Significance</w:t>
+      </w:r>
+      <w:r>
+        <w:t xml:space="preserve"> (optional)</w:t>
+      </w:r>
+    </w:p>
+    <w:p>
+      <w:pPr>
+        <w:pStyle w:val="CommentText"/>
+        <w:numPr>
+          <w:ilvl w:val="0"/>
+          <w:numId w:val="8"/>
+        </w:numPr>
+      </w:pPr>
+      <w:r>
+        <w:t>Role</w:t>
+      </w:r>
+    </w:p>
+    <w:p>
+      <w:pPr>
+        <w:pStyle w:val="CommentText"/>
+      </w:pPr>
+    </w:p>
+    <w:p>
+      <w:pPr>
+        <w:pStyle w:val="CommentText"/>
+      </w:pPr>
+      <w:r>
+        <w:t>Be very clear on the goal of the research</w:t>
+      </w:r>
+    </w:p>
+    <w:p>
+      <w:pPr>
+        <w:pStyle w:val="CommentText"/>
+      </w:pPr>
+    </w:p>
+    <w:p>
+      <w:pPr>
+        <w:pStyle w:val="CommentText"/>
+      </w:pPr>
+      <w:r>
+        <w:t>Underline the role section in contribution 1 and 2 the part where it says I’m the primary author</w:t>
+      </w:r>
+    </w:p>
+    <w:p>
+      <w:pPr>
+        <w:pStyle w:val="CommentText"/>
+      </w:pPr>
+    </w:p>
+    <w:p>
+      <w:pPr>
+        <w:pStyle w:val="CommentText"/>
+      </w:pPr>
+      <w:r>
+        <w:t xml:space="preserve">Cut the acronyms (use carbonic anhydrase </w:t>
+      </w:r>
+      <w:proofErr w:type="spellStart"/>
+      <w:r>
+        <w:t>etc</w:t>
+      </w:r>
+      <w:proofErr w:type="spellEnd"/>
+      <w:r>
+        <w:t>)</w:t>
+      </w:r>
+    </w:p>
+  </w:comment>
+  <w:comment w:id="6" w:author="John Desmarais" w:date="2023-03-29T11:14:00Z" w:initials="JD">
+    <w:p>
+      <w:pPr>
+        <w:pStyle w:val="CommentText"/>
+      </w:pPr>
+      <w:r>
+        <w:rPr>
+          <w:rStyle w:val="CommentReference"/>
+        </w:rPr>
+        <w:annotationRef/>
+      </w:r>
+      <w:r>
+        <w:t>On middle author contributions can slim down the text</w:t>
+      </w:r>
+    </w:p>
+  </w:comment>
+  <w:comment w:id="7" w:author="John Desmarais" w:date="2023-03-29T11:12:00Z" w:initials="JD">
+    <w:p>
+      <w:pPr>
+        <w:pStyle w:val="CommentText"/>
+      </w:pPr>
+      <w:r>
+        <w:rPr>
+          <w:rStyle w:val="CommentReference"/>
+        </w:rPr>
+        <w:annotationRef/>
+      </w:r>
+      <w:r>
+        <w:t>In refs bold my name</w:t>
+      </w:r>
+    </w:p>
+  </w:comment>
+  <w:comment w:id="10" w:author="John Desmarais" w:date="2023-03-29T11:27:00Z" w:initials="JD">
+    <w:p>
+      <w:pPr>
+        <w:pStyle w:val="CommentText"/>
+      </w:pPr>
+      <w:r>
+        <w:rPr>
+          <w:rStyle w:val="CommentReference"/>
+        </w:rPr>
+        <w:annotationRef/>
+      </w:r>
+      <w:r>
+        <w:t xml:space="preserve">This finding has paved the way for future work </w:t>
+      </w:r>
+      <w:proofErr w:type="spellStart"/>
+      <w:r>
+        <w:t>eg.</w:t>
+      </w:r>
+      <w:proofErr w:type="spellEnd"/>
+      <w:r>
+        <w:t xml:space="preserve"> A homolog has been found in s. aureus that is essential in air</w:t>
+      </w:r>
+    </w:p>
+  </w:comment>
+  <w:comment w:id="11" w:author="John Desmarais" w:date="2023-03-29T11:25:00Z" w:initials="JD">
+    <w:p>
+      <w:pPr>
+        <w:pStyle w:val="CommentText"/>
+      </w:pPr>
+      <w:r>
+        <w:rPr>
+          <w:rStyle w:val="CommentReference"/>
+        </w:rPr>
+        <w:annotationRef/>
+      </w:r>
+      <w:r>
+        <w:t>This work reconstituted a functional a-</w:t>
+      </w:r>
+      <w:proofErr w:type="spellStart"/>
+      <w:r>
+        <w:t>ccm</w:t>
+      </w:r>
+      <w:proofErr w:type="spellEnd"/>
+      <w:r>
+        <w:t xml:space="preserve"> in E. coli, paving the way for future mechanistic studies of a-CCMs as well as genetic engineering applications of a-CCMs </w:t>
+      </w:r>
+      <w:proofErr w:type="spellStart"/>
+      <w:r>
+        <w:t>eg.</w:t>
+      </w:r>
+      <w:proofErr w:type="spellEnd"/>
+      <w:r>
+        <w:t xml:space="preserve"> In crop engineering</w:t>
+      </w:r>
+    </w:p>
+    <w:p>
+      <w:pPr>
+        <w:pStyle w:val="CommentText"/>
+      </w:pPr>
+    </w:p>
+    <w:p>
+      <w:pPr>
+        <w:pStyle w:val="CommentText"/>
+      </w:pPr>
+      <w:r>
+        <w:t>Be more explicit in significance statements</w:t>
+      </w:r>
+    </w:p>
+    <w:p>
+      <w:pPr>
+        <w:pStyle w:val="CommentText"/>
+      </w:pPr>
+      <w:r>
+        <w:t>Exactly what in the work helped, and how did it change the downstream work</w:t>
+      </w:r>
+    </w:p>
+  </w:comment>
+  <w:comment w:id="12" w:author="John Desmarais" w:date="2023-03-29T11:32:00Z" w:initials="JD">
+    <w:p>
+      <w:pPr>
+        <w:pStyle w:val="CommentText"/>
+      </w:pPr>
+      <w:r>
+        <w:rPr>
+          <w:rStyle w:val="CommentReference"/>
+        </w:rPr>
+        <w:annotationRef/>
+      </w:r>
+      <w:r>
+        <w:t>Unexpectedly, the results have aided in the interpretation of geological data specifically</w:t>
+      </w:r>
+      <w:r>
+        <w:t xml:space="preserve"> the discovery of energy coupled CA s have allowed carbon isotope fractionation to be explained without changes in the mechanisms of ancestral rubiscos</w:t>
+      </w:r>
+    </w:p>
+  </w:comment>
+  <w:comment w:id="13" w:author="John Desmarais" w:date="2023-03-29T11:11:00Z" w:initials="JD">
+    <w:p>
+      <w:pPr>
+        <w:pStyle w:val="CommentText"/>
+      </w:pPr>
+      <w:r>
+        <w:rPr>
+          <w:rStyle w:val="CommentReference"/>
+        </w:rPr>
+        <w:annotationRef/>
+      </w:r>
+      <w:r>
+        <w:t>Make this one first</w:t>
+      </w:r>
+    </w:p>
+  </w:comment>
+  <w:comment w:id="15" w:author="John Desmarais" w:date="2023-03-29T11:13:00Z" w:initials="JD">
+    <w:p>
+      <w:pPr>
+        <w:pStyle w:val="CommentText"/>
+      </w:pPr>
+      <w:r>
+        <w:rPr>
+          <w:rStyle w:val="CommentReference"/>
+        </w:rPr>
+        <w:annotationRef/>
+      </w:r>
+      <w:r>
+        <w:t>Skip if there is space but it’s ok if it’s tight</w:t>
+      </w:r>
+    </w:p>
+  </w:comment>
+  <w:comment w:id="17" w:author="John Desmarais" w:date="2023-03-29T11:13:00Z" w:initials="JD">
+    <w:p>
+      <w:pPr>
+        <w:pStyle w:val="CommentText"/>
+      </w:pPr>
+      <w:r>
+        <w:rPr>
+          <w:rStyle w:val="CommentReference"/>
+        </w:rPr>
+        <w:annotationRef/>
+      </w:r>
+      <w:r>
+        <w:t>Swap with contribution 2 (</w:t>
+      </w:r>
+      <w:r>
+        <w:t>just make clear that it’s in prep)</w:t>
+      </w:r>
+    </w:p>
+  </w:comment>
+</w:comments>
+</file>
+
+<file path=word/commentsExtended.xml><?xml version="1.0" encoding="utf-8"?>
+<w15:commentsEx xmlns:wpc="http://schemas.microsoft.com/office/word/2010/wordprocessingCanvas" xmlns:cx="http://schemas.microsoft.com/office/drawing/2014/chartex" xmlns:cx1="http://schemas.microsoft.com/office/drawing/2015/9/8/chartex" xmlns:cx2="http://schemas.microsoft.com/office/drawing/2015/10/21/chartex" xmlns:cx3="http://schemas.microsoft.com/office/drawing/2016/5/9/chartex" xmlns:cx4="http://schemas.microsoft.com/office/drawing/2016/5/10/chartex" xmlns:cx5="http://schemas.microsoft.com/office/drawing/2016/5/11/chartex" xmlns:cx6="http://schemas.microsoft.com/office/drawing/2016/5/12/chartex" xmlns:cx7="http://schemas.microsoft.com/office/drawing/2016/5/13/chartex" xmlns:cx8="http://schemas.microsoft.com/office/drawing/2016/5/14/chartex" xmlns:mc="http://schemas.openxmlformats.org/markup-compatibility/2006" xmlns:aink="http://schemas.microsoft.com/office/drawing/2016/ink" xmlns:am3d="http://schemas.microsoft.com/office/drawing/2017/model3d" xmlns:o="urn:schemas-microsoft-com:office:office" xmlns:oel="http://schemas.microsoft.com/office/2019/extlst" xmlns:r="http://schemas.openxmlformats.org/officeDocument/2006/relationships" xmlns:m="http://schemas.openxmlformats.org/officeDocument/2006/math" xmlns:v="urn:schemas-microsoft-com:vml" xmlns:wp14="http://schemas.microsoft.com/office/word/2010/wordprocessingDrawing" xmlns:wp="http://schemas.openxmlformats.org/drawingml/2006/wordprocessingDrawing" xmlns:w10="urn:schemas-microsoft-com:office:word" xmlns:w="http://schemas.openxmlformats.org/wordprocessingml/2006/main" xmlns:w14="http://schemas.microsoft.com/office/word/2010/wordml" xmlns:w15="http://schemas.microsoft.com/office/word/2012/wordml" xmlns:w16cex="http://schemas.microsoft.com/office/word/2018/wordml/cex" xmlns:w16cid="http://schemas.microsoft.com/office/word/2016/wordml/cid" xmlns:w16="http://schemas.microsoft.com/office/word/2018/wordml" xmlns:w16du="http://schemas.microsoft.com/office/word/2023/wordml/word16du" xmlns:w16sdtdh="http://schemas.microsoft.com/office/word/2020/wordml/sdtdatahash" xmlns:w16se="http://schemas.microsoft.com/office/word/2015/wordml/symex" xmlns:wpg="http://schemas.microsoft.com/office/word/2010/wordprocessingGroup" xmlns:wpi="http://schemas.microsoft.com/office/word/2010/wordprocessingInk" xmlns:wne="http://schemas.microsoft.com/office/word/2006/wordml" xmlns:wps="http://schemas.microsoft.com/office/word/2010/wordprocessingShape" mc:Ignorable="w14 w15 w16se w16cid w16 w16cex w16sdtdh wp14">
+  <w15:commentEx w15:paraId="015CC353" w15:done="0"/>
+  <w15:commentEx w15:paraId="3B78516C" w15:done="0"/>
+  <w15:commentEx w15:paraId="2C7712B6" w15:done="0"/>
+  <w15:commentEx w15:paraId="4CD00C49" w15:done="0"/>
+  <w15:commentEx w15:paraId="753507C4" w15:done="0"/>
+  <w15:commentEx w15:paraId="30E74ABF" w15:done="0"/>
+  <w15:commentEx w15:paraId="7653F0A5" w15:done="0"/>
+  <w15:commentEx w15:paraId="6A5ABCB4" w15:done="0"/>
+  <w15:commentEx w15:paraId="6E4F4191" w15:done="0"/>
+  <w15:commentEx w15:paraId="323F9B63" w15:done="0"/>
+  <w15:commentEx w15:paraId="44E31F36" w15:done="0"/>
+  <w15:commentEx w15:paraId="799CB220" w15:done="0"/>
+  <w15:commentEx w15:paraId="578650BB" w15:done="0"/>
+  <w15:commentEx w15:paraId="3E8F95A3" w15:done="0"/>
+</w15:commentsEx>
+</file>
+
+<file path=word/commentsExtensible.xml><?xml version="1.0" encoding="utf-8"?>
+<w16cex:commentsExtensible xmlns:wpc="http://schemas.microsoft.com/office/word/2010/wordprocessingCanvas" xmlns:cx="http://schemas.microsoft.com/office/drawing/2014/chartex" xmlns:cx1="http://schemas.microsoft.com/office/drawing/2015/9/8/chartex" xmlns:cx2="http://schemas.microsoft.com/office/drawing/2015/10/21/chartex" xmlns:cx3="http://schemas.microsoft.com/office/drawing/2016/5/9/chartex" xmlns:cx4="http://schemas.microsoft.com/office/drawing/2016/5/10/chartex" xmlns:cx5="http://schemas.microsoft.com/office/drawing/2016/5/11/chartex" xmlns:cx6="http://schemas.microsoft.com/office/drawing/2016/5/12/chartex" xmlns:cx7="http://schemas.microsoft.com/office/drawing/2016/5/13/chartex" xmlns:cx8="http://schemas.microsoft.com/office/drawing/2016/5/14/chartex" xmlns:mc="http://schemas.openxmlformats.org/markup-compatibility/2006" xmlns:aink="http://schemas.microsoft.com/office/drawing/2016/ink" xmlns:am3d="http://schemas.microsoft.com/office/drawing/2017/model3d" xmlns:o="urn:schemas-microsoft-com:office:office" xmlns:oel="http://schemas.microsoft.com/office/2019/extlst" xmlns:r="http://schemas.openxmlformats.org/officeDocument/2006/relationships" xmlns:m="http://schemas.openxmlformats.org/officeDocument/2006/math" xmlns:v="urn:schemas-microsoft-com:vml" xmlns:wp14="http://schemas.microsoft.com/office/word/2010/wordprocessingDrawing" xmlns:wp="http://schemas.openxmlformats.org/drawingml/2006/wordprocessingDrawing" xmlns:w10="urn:schemas-microsoft-com:office:word" xmlns:w="http://schemas.openxmlformats.org/wordprocessingml/2006/main" xmlns:w14="http://schemas.microsoft.com/office/word/2010/wordml" xmlns:w15="http://schemas.microsoft.com/office/word/2012/wordml" xmlns:w16cex="http://schemas.microsoft.com/office/word/2018/wordml/cex" xmlns:w16cid="http://schemas.microsoft.com/office/word/2016/wordml/cid" xmlns:w16="http://schemas.microsoft.com/office/word/2018/wordml" xmlns:w16du="http://schemas.microsoft.com/office/word/2023/wordml/word16du" xmlns:w16sdtdh="http://schemas.microsoft.com/office/word/2020/wordml/sdtdatahash" xmlns:w16se="http://schemas.microsoft.com/office/word/2015/wordml/symex" xmlns:wpg="http://schemas.microsoft.com/office/word/2010/wordprocessingGroup" xmlns:wpi="http://schemas.microsoft.com/office/word/2010/wordprocessingInk" xmlns:wne="http://schemas.microsoft.com/office/word/2006/wordml" xmlns:wps="http://schemas.microsoft.com/office/word/2010/wordprocessingShape" mc:Ignorable="w14 w15 w16se w16cid w16 w16cex w16sdtdh wp14">
+  <w16cex:commentExtensible w16cex:durableId="27CE958A" w16cex:dateUtc="2023-03-29T14:46:00Z"/>
+  <w16cex:commentExtensible w16cex:durableId="27CE94D9" w16cex:dateUtc="2023-03-29T14:43:00Z"/>
+  <w16cex:commentExtensible w16cex:durableId="27CE98D4" w16cex:dateUtc="2023-03-29T15:00:00Z"/>
+  <w16cex:commentExtensible w16cex:durableId="27CE9565" w16cex:dateUtc="2023-03-29T14:45:00Z"/>
+  <w16cex:commentExtensible w16cex:durableId="27CE99B2" w16cex:dateUtc="2023-03-29T15:04:00Z"/>
+  <w16cex:commentExtensible w16cex:durableId="27CE9A47" w16cex:dateUtc="2023-03-29T15:06:00Z"/>
+  <w16cex:commentExtensible w16cex:durableId="27CE9C0B" w16cex:dateUtc="2023-03-29T15:14:00Z"/>
+  <w16cex:commentExtensible w16cex:durableId="27CE9B89" w16cex:dateUtc="2023-03-29T15:12:00Z"/>
+  <w16cex:commentExtensible w16cex:durableId="27CE9F35" w16cex:dateUtc="2023-03-29T15:27:00Z"/>
+  <w16cex:commentExtensible w16cex:durableId="27CE9E92" w16cex:dateUtc="2023-03-29T15:25:00Z"/>
+  <w16cex:commentExtensible w16cex:durableId="27CEA050" w16cex:dateUtc="2023-03-29T15:32:00Z"/>
+  <w16cex:commentExtensible w16cex:durableId="27CE9B74" w16cex:dateUtc="2023-03-29T15:11:00Z"/>
+  <w16cex:commentExtensible w16cex:durableId="27CE9BBC" w16cex:dateUtc="2023-03-29T15:13:00Z"/>
+  <w16cex:commentExtensible w16cex:durableId="27CE9BE6" w16cex:dateUtc="2023-03-29T15:13:00Z"/>
+</w16cex:commentsExtensible>
+</file>
+
+<file path=word/commentsIds.xml><?xml version="1.0" encoding="utf-8"?>
+<w16cid:commentsIds xmlns:wpc="http://schemas.microsoft.com/office/word/2010/wordprocessingCanvas" xmlns:cx="http://schemas.microsoft.com/office/drawing/2014/chartex" xmlns:cx1="http://schemas.microsoft.com/office/drawing/2015/9/8/chartex" xmlns:cx2="http://schemas.microsoft.com/office/drawing/2015/10/21/chartex" xmlns:cx3="http://schemas.microsoft.com/office/drawing/2016/5/9/chartex" xmlns:cx4="http://schemas.microsoft.com/office/drawing/2016/5/10/chartex" xmlns:cx5="http://schemas.microsoft.com/office/drawing/2016/5/11/chartex" xmlns:cx6="http://schemas.microsoft.com/office/drawing/2016/5/12/chartex" xmlns:cx7="http://schemas.microsoft.com/office/drawing/2016/5/13/chartex" xmlns:cx8="http://schemas.microsoft.com/office/drawing/2016/5/14/chartex" xmlns:mc="http://schemas.openxmlformats.org/markup-compatibility/2006" xmlns:aink="http://schemas.microsoft.com/office/drawing/2016/ink" xmlns:am3d="http://schemas.microsoft.com/office/drawing/2017/model3d" xmlns:o="urn:schemas-microsoft-com:office:office" xmlns:oel="http://schemas.microsoft.com/office/2019/extlst" xmlns:r="http://schemas.openxmlformats.org/officeDocument/2006/relationships" xmlns:m="http://schemas.openxmlformats.org/officeDocument/2006/math" xmlns:v="urn:schemas-microsoft-com:vml" xmlns:wp14="http://schemas.microsoft.com/office/word/2010/wordprocessingDrawing" xmlns:wp="http://schemas.openxmlformats.org/drawingml/2006/wordprocessingDrawing" xmlns:w10="urn:schemas-microsoft-com:office:word" xmlns:w="http://schemas.openxmlformats.org/wordprocessingml/2006/main" xmlns:w14="http://schemas.microsoft.com/office/word/2010/wordml" xmlns:w15="http://schemas.microsoft.com/office/word/2012/wordml" xmlns:w16cex="http://schemas.microsoft.com/office/word/2018/wordml/cex" xmlns:w16cid="http://schemas.microsoft.com/office/word/2016/wordml/cid" xmlns:w16="http://schemas.microsoft.com/office/word/2018/wordml" xmlns:w16du="http://schemas.microsoft.com/office/word/2023/wordml/word16du" xmlns:w16sdtdh="http://schemas.microsoft.com/office/word/2020/wordml/sdtdatahash" xmlns:w16se="http://schemas.microsoft.com/office/word/2015/wordml/symex" xmlns:wpg="http://schemas.microsoft.com/office/word/2010/wordprocessingGroup" xmlns:wpi="http://schemas.microsoft.com/office/word/2010/wordprocessingInk" xmlns:wne="http://schemas.microsoft.com/office/word/2006/wordml" xmlns:wps="http://schemas.microsoft.com/office/word/2010/wordprocessingShape" mc:Ignorable="w14 w15 w16se w16cid w16 w16cex w16sdtdh wp14">
+  <w16cid:commentId w16cid:paraId="015CC353" w16cid:durableId="27CE958A"/>
+  <w16cid:commentId w16cid:paraId="3B78516C" w16cid:durableId="27CE94D9"/>
+  <w16cid:commentId w16cid:paraId="2C7712B6" w16cid:durableId="27CE98D4"/>
+  <w16cid:commentId w16cid:paraId="4CD00C49" w16cid:durableId="27CE9565"/>
+  <w16cid:commentId w16cid:paraId="753507C4" w16cid:durableId="27CE99B2"/>
+  <w16cid:commentId w16cid:paraId="30E74ABF" w16cid:durableId="27CE9A47"/>
+  <w16cid:commentId w16cid:paraId="7653F0A5" w16cid:durableId="27CE9C0B"/>
+  <w16cid:commentId w16cid:paraId="6A5ABCB4" w16cid:durableId="27CE9B89"/>
+  <w16cid:commentId w16cid:paraId="6E4F4191" w16cid:durableId="27CE9F35"/>
+  <w16cid:commentId w16cid:paraId="323F9B63" w16cid:durableId="27CE9E92"/>
+  <w16cid:commentId w16cid:paraId="44E31F36" w16cid:durableId="27CEA050"/>
+  <w16cid:commentId w16cid:paraId="799CB220" w16cid:durableId="27CE9B74"/>
+  <w16cid:commentId w16cid:paraId="578650BB" w16cid:durableId="27CE9BBC"/>
+  <w16cid:commentId w16cid:paraId="3E8F95A3" w16cid:durableId="27CE9BE6"/>
+</w16cid:commentsIds>
 </file>
 
 <file path=word/numbering.xml><?xml version="1.0" encoding="utf-8"?>
@@ -9608,6 +10782,119 @@
     </w:lvl>
   </w:abstractNum>
   <w:abstractNum w:abstractNumId="2" w15:restartNumberingAfterBreak="0">
+    <w:nsid w:val="199647FD"/>
+    <w:multiLevelType w:val="hybridMultilevel"/>
+    <w:tmpl w:val="236897F0"/>
+    <w:lvl w:ilvl="0" w:tplc="E73CB0B2">
+      <w:start w:val="4"/>
+      <w:numFmt w:val="bullet"/>
+      <w:lvlText w:val="-"/>
+      <w:lvlJc w:val="left"/>
+      <w:pPr>
+        <w:ind w:left="720" w:hanging="360"/>
+      </w:pPr>
+      <w:rPr>
+        <w:rFonts w:ascii="Arial" w:eastAsia="Arial" w:hAnsi="Arial" w:cs="Arial" w:hint="default"/>
+      </w:rPr>
+    </w:lvl>
+    <w:lvl w:ilvl="1" w:tplc="04090003" w:tentative="1">
+      <w:start w:val="1"/>
+      <w:numFmt w:val="bullet"/>
+      <w:lvlText w:val="o"/>
+      <w:lvlJc w:val="left"/>
+      <w:pPr>
+        <w:ind w:left="1440" w:hanging="360"/>
+      </w:pPr>
+      <w:rPr>
+        <w:rFonts w:ascii="Courier New" w:hAnsi="Courier New" w:cs="Courier New" w:hint="default"/>
+      </w:rPr>
+    </w:lvl>
+    <w:lvl w:ilvl="2" w:tplc="04090005" w:tentative="1">
+      <w:start w:val="1"/>
+      <w:numFmt w:val="bullet"/>
+      <w:lvlText w:val=""/>
+      <w:lvlJc w:val="left"/>
+      <w:pPr>
+        <w:ind w:left="2160" w:hanging="360"/>
+      </w:pPr>
+      <w:rPr>
+        <w:rFonts w:ascii="Wingdings" w:hAnsi="Wingdings" w:hint="default"/>
+      </w:rPr>
+    </w:lvl>
+    <w:lvl w:ilvl="3" w:tplc="04090001" w:tentative="1">
+      <w:start w:val="1"/>
+      <w:numFmt w:val="bullet"/>
+      <w:lvlText w:val=""/>
+      <w:lvlJc w:val="left"/>
+      <w:pPr>
+        <w:ind w:left="2880" w:hanging="360"/>
+      </w:pPr>
+      <w:rPr>
+        <w:rFonts w:ascii="Symbol" w:hAnsi="Symbol" w:hint="default"/>
+      </w:rPr>
+    </w:lvl>
+    <w:lvl w:ilvl="4" w:tplc="04090003" w:tentative="1">
+      <w:start w:val="1"/>
+      <w:numFmt w:val="bullet"/>
+      <w:lvlText w:val="o"/>
+      <w:lvlJc w:val="left"/>
+      <w:pPr>
+        <w:ind w:left="3600" w:hanging="360"/>
+      </w:pPr>
+      <w:rPr>
+        <w:rFonts w:ascii="Courier New" w:hAnsi="Courier New" w:cs="Courier New" w:hint="default"/>
+      </w:rPr>
+    </w:lvl>
+    <w:lvl w:ilvl="5" w:tplc="04090005" w:tentative="1">
+      <w:start w:val="1"/>
+      <w:numFmt w:val="bullet"/>
+      <w:lvlText w:val=""/>
+      <w:lvlJc w:val="left"/>
+      <w:pPr>
+        <w:ind w:left="4320" w:hanging="360"/>
+      </w:pPr>
+      <w:rPr>
+        <w:rFonts w:ascii="Wingdings" w:hAnsi="Wingdings" w:hint="default"/>
+      </w:rPr>
+    </w:lvl>
+    <w:lvl w:ilvl="6" w:tplc="04090001" w:tentative="1">
+      <w:start w:val="1"/>
+      <w:numFmt w:val="bullet"/>
+      <w:lvlText w:val=""/>
+      <w:lvlJc w:val="left"/>
+      <w:pPr>
+        <w:ind w:left="5040" w:hanging="360"/>
+      </w:pPr>
+      <w:rPr>
+        <w:rFonts w:ascii="Symbol" w:hAnsi="Symbol" w:hint="default"/>
+      </w:rPr>
+    </w:lvl>
+    <w:lvl w:ilvl="7" w:tplc="04090003" w:tentative="1">
+      <w:start w:val="1"/>
+      <w:numFmt w:val="bullet"/>
+      <w:lvlText w:val="o"/>
+      <w:lvlJc w:val="left"/>
+      <w:pPr>
+        <w:ind w:left="5760" w:hanging="360"/>
+      </w:pPr>
+      <w:rPr>
+        <w:rFonts w:ascii="Courier New" w:hAnsi="Courier New" w:cs="Courier New" w:hint="default"/>
+      </w:rPr>
+    </w:lvl>
+    <w:lvl w:ilvl="8" w:tplc="04090005" w:tentative="1">
+      <w:start w:val="1"/>
+      <w:numFmt w:val="bullet"/>
+      <w:lvlText w:val=""/>
+      <w:lvlJc w:val="left"/>
+      <w:pPr>
+        <w:ind w:left="6480" w:hanging="360"/>
+      </w:pPr>
+      <w:rPr>
+        <w:rFonts w:ascii="Wingdings" w:hAnsi="Wingdings" w:hint="default"/>
+      </w:rPr>
+    </w:lvl>
+  </w:abstractNum>
+  <w:abstractNum w:abstractNumId="3" w15:restartNumberingAfterBreak="0">
     <w:nsid w:val="3E7256B2"/>
     <w:multiLevelType w:val="multilevel"/>
     <w:tmpl w:val="5B4E4C04"/>
@@ -9729,7 +11016,7 @@
       </w:rPr>
     </w:lvl>
   </w:abstractNum>
-  <w:abstractNum w:abstractNumId="3" w15:restartNumberingAfterBreak="0">
+  <w:abstractNum w:abstractNumId="4" w15:restartNumberingAfterBreak="0">
     <w:nsid w:val="408D1753"/>
     <w:multiLevelType w:val="multilevel"/>
     <w:tmpl w:val="EA681E14"/>
@@ -9851,7 +11138,7 @@
       </w:rPr>
     </w:lvl>
   </w:abstractNum>
-  <w:abstractNum w:abstractNumId="4" w15:restartNumberingAfterBreak="0">
+  <w:abstractNum w:abstractNumId="5" w15:restartNumberingAfterBreak="0">
     <w:nsid w:val="4F3445EB"/>
     <w:multiLevelType w:val="hybridMultilevel"/>
     <w:tmpl w:val="01F44432"/>
@@ -9972,7 +11259,7 @@
       </w:rPr>
     </w:lvl>
   </w:abstractNum>
-  <w:abstractNum w:abstractNumId="5" w15:restartNumberingAfterBreak="0">
+  <w:abstractNum w:abstractNumId="6" w15:restartNumberingAfterBreak="0">
     <w:nsid w:val="742C7F22"/>
     <w:multiLevelType w:val="multilevel"/>
     <w:tmpl w:val="2B2694A4"/>
@@ -10094,7 +11381,7 @@
       </w:rPr>
     </w:lvl>
   </w:abstractNum>
-  <w:abstractNum w:abstractNumId="6" w15:restartNumberingAfterBreak="0">
+  <w:abstractNum w:abstractNumId="7" w15:restartNumberingAfterBreak="0">
     <w:nsid w:val="7B1A7463"/>
     <w:multiLevelType w:val="multilevel"/>
     <w:tmpl w:val="9B241D38"/>
@@ -10220,24 +11507,35 @@
     <w:abstractNumId w:val="0"/>
   </w:num>
   <w:num w:numId="2" w16cid:durableId="502166774">
-    <w:abstractNumId w:val="4"/>
+    <w:abstractNumId w:val="5"/>
   </w:num>
   <w:num w:numId="3" w16cid:durableId="1467627311">
     <w:abstractNumId w:val="1"/>
   </w:num>
   <w:num w:numId="4" w16cid:durableId="999114599">
+    <w:abstractNumId w:val="3"/>
+  </w:num>
+  <w:num w:numId="5" w16cid:durableId="2019195195">
+    <w:abstractNumId w:val="4"/>
+  </w:num>
+  <w:num w:numId="6" w16cid:durableId="402259988">
+    <w:abstractNumId w:val="6"/>
+  </w:num>
+  <w:num w:numId="7" w16cid:durableId="1382366940">
+    <w:abstractNumId w:val="7"/>
+  </w:num>
+  <w:num w:numId="8" w16cid:durableId="41175964">
     <w:abstractNumId w:val="2"/>
   </w:num>
-  <w:num w:numId="5" w16cid:durableId="2019195195">
-    <w:abstractNumId w:val="3"/>
-  </w:num>
-  <w:num w:numId="6" w16cid:durableId="402259988">
-    <w:abstractNumId w:val="5"/>
-  </w:num>
-  <w:num w:numId="7" w16cid:durableId="1382366940">
-    <w:abstractNumId w:val="6"/>
-  </w:num>
 </w:numbering>
+</file>
+
+<file path=word/people.xml><?xml version="1.0" encoding="utf-8"?>
+<w15:people xmlns:wpc="http://schemas.microsoft.com/office/word/2010/wordprocessingCanvas" xmlns:cx="http://schemas.microsoft.com/office/drawing/2014/chartex" xmlns:cx1="http://schemas.microsoft.com/office/drawing/2015/9/8/chartex" xmlns:cx2="http://schemas.microsoft.com/office/drawing/2015/10/21/chartex" xmlns:cx3="http://schemas.microsoft.com/office/drawing/2016/5/9/chartex" xmlns:cx4="http://schemas.microsoft.com/office/drawing/2016/5/10/chartex" xmlns:cx5="http://schemas.microsoft.com/office/drawing/2016/5/11/chartex" xmlns:cx6="http://schemas.microsoft.com/office/drawing/2016/5/12/chartex" xmlns:cx7="http://schemas.microsoft.com/office/drawing/2016/5/13/chartex" xmlns:cx8="http://schemas.microsoft.com/office/drawing/2016/5/14/chartex" xmlns:mc="http://schemas.openxmlformats.org/markup-compatibility/2006" xmlns:aink="http://schemas.microsoft.com/office/drawing/2016/ink" xmlns:am3d="http://schemas.microsoft.com/office/drawing/2017/model3d" xmlns:o="urn:schemas-microsoft-com:office:office" xmlns:oel="http://schemas.microsoft.com/office/2019/extlst" xmlns:r="http://schemas.openxmlformats.org/officeDocument/2006/relationships" xmlns:m="http://schemas.openxmlformats.org/officeDocument/2006/math" xmlns:v="urn:schemas-microsoft-com:vml" xmlns:wp14="http://schemas.microsoft.com/office/word/2010/wordprocessingDrawing" xmlns:wp="http://schemas.openxmlformats.org/drawingml/2006/wordprocessingDrawing" xmlns:w10="urn:schemas-microsoft-com:office:word" xmlns:w="http://schemas.openxmlformats.org/wordprocessingml/2006/main" xmlns:w14="http://schemas.microsoft.com/office/word/2010/wordml" xmlns:w15="http://schemas.microsoft.com/office/word/2012/wordml" xmlns:w16cex="http://schemas.microsoft.com/office/word/2018/wordml/cex" xmlns:w16cid="http://schemas.microsoft.com/office/word/2016/wordml/cid" xmlns:w16="http://schemas.microsoft.com/office/word/2018/wordml" xmlns:w16du="http://schemas.microsoft.com/office/word/2023/wordml/word16du" xmlns:w16sdtdh="http://schemas.microsoft.com/office/word/2020/wordml/sdtdatahash" xmlns:w16se="http://schemas.microsoft.com/office/word/2015/wordml/symex" xmlns:wpg="http://schemas.microsoft.com/office/word/2010/wordprocessingGroup" xmlns:wpi="http://schemas.microsoft.com/office/word/2010/wordprocessingInk" xmlns:wne="http://schemas.microsoft.com/office/word/2006/wordml" xmlns:wps="http://schemas.microsoft.com/office/word/2010/wordprocessingShape" mc:Ignorable="w14 w15 w16se w16cid w16 w16cex w16sdtdh wp14">
+  <w15:person w15:author="John Desmarais">
+    <w15:presenceInfo w15:providerId="AD" w15:userId="S::jdesmarais@BERKELEY.EDU::3c5803b3-77bb-4631-bcc8-3683e5805137"/>
+  </w15:person>
+</w15:people>
 </file>
 
 <file path=word/styles.xml><?xml version="1.0" encoding="utf-8"?>
@@ -10357,6 +11655,7 @@
     <w:lsdException w:name="HTML Sample" w:semiHidden="1" w:unhideWhenUsed="1"/>
     <w:lsdException w:name="HTML Typewriter" w:semiHidden="1" w:unhideWhenUsed="1"/>
     <w:lsdException w:name="HTML Variable" w:semiHidden="1" w:unhideWhenUsed="1"/>
+    <w:lsdException w:name="Normal Table" w:semiHidden="1" w:unhideWhenUsed="1"/>
     <w:lsdException w:name="annotation subject" w:semiHidden="1" w:unhideWhenUsed="1"/>
     <w:lsdException w:name="No List" w:semiHidden="1" w:unhideWhenUsed="1"/>
     <w:lsdException w:name="Outline List 1" w:semiHidden="1" w:unhideWhenUsed="1"/>
@@ -10403,8 +11702,10 @@
     <w:lsdException w:name="Table Subtle 2" w:semiHidden="1" w:unhideWhenUsed="1"/>
     <w:lsdException w:name="Table Web 1" w:semiHidden="1" w:unhideWhenUsed="1"/>
     <w:lsdException w:name="Table Web 2" w:semiHidden="1" w:unhideWhenUsed="1"/>
+    <w:lsdException w:name="Table Web 3" w:semiHidden="1" w:unhideWhenUsed="1"/>
     <w:lsdException w:name="Balloon Text" w:semiHidden="1" w:unhideWhenUsed="1"/>
     <w:lsdException w:name="Table Grid" w:uiPriority="59"/>
+    <w:lsdException w:name="Table Theme" w:semiHidden="1" w:unhideWhenUsed="1"/>
     <w:lsdException w:name="Placeholder Text" w:semiHidden="1"/>
     <w:lsdException w:name="No Spacing" w:uiPriority="1" w:qFormat="1"/>
     <w:lsdException w:name="Light Shading" w:uiPriority="60"/>
@@ -10962,6 +12263,71 @@
       <w:szCs w:val="24"/>
     </w:rPr>
   </w:style>
+  <w:style w:type="character" w:styleId="CommentReference">
+    <w:name w:val="annotation reference"/>
+    <w:basedOn w:val="DefaultParagraphFont"/>
+    <w:uiPriority w:val="99"/>
+    <w:semiHidden/>
+    <w:unhideWhenUsed/>
+    <w:rsid w:val="00EA7ADA"/>
+    <w:rPr>
+      <w:sz w:val="16"/>
+      <w:szCs w:val="16"/>
+    </w:rPr>
+  </w:style>
+  <w:style w:type="paragraph" w:styleId="CommentText">
+    <w:name w:val="annotation text"/>
+    <w:basedOn w:val="Normal"/>
+    <w:link w:val="CommentTextChar"/>
+    <w:uiPriority w:val="99"/>
+    <w:semiHidden/>
+    <w:unhideWhenUsed/>
+    <w:rsid w:val="00EA7ADA"/>
+    <w:rPr>
+      <w:sz w:val="20"/>
+      <w:szCs w:val="20"/>
+    </w:rPr>
+  </w:style>
+  <w:style w:type="character" w:customStyle="1" w:styleId="CommentTextChar">
+    <w:name w:val="Comment Text Char"/>
+    <w:basedOn w:val="DefaultParagraphFont"/>
+    <w:link w:val="CommentText"/>
+    <w:uiPriority w:val="99"/>
+    <w:semiHidden/>
+    <w:rsid w:val="00EA7ADA"/>
+    <w:rPr>
+      <w:rFonts w:ascii="Arial" w:eastAsia="Arial" w:hAnsi="Arial" w:cs="Arial"/>
+      <w:bdr w:val="nil"/>
+    </w:rPr>
+  </w:style>
+  <w:style w:type="paragraph" w:styleId="CommentSubject">
+    <w:name w:val="annotation subject"/>
+    <w:basedOn w:val="CommentText"/>
+    <w:next w:val="CommentText"/>
+    <w:link w:val="CommentSubjectChar"/>
+    <w:uiPriority w:val="99"/>
+    <w:semiHidden/>
+    <w:unhideWhenUsed/>
+    <w:rsid w:val="00EA7ADA"/>
+    <w:rPr>
+      <w:b/>
+      <w:bCs/>
+    </w:rPr>
+  </w:style>
+  <w:style w:type="character" w:customStyle="1" w:styleId="CommentSubjectChar">
+    <w:name w:val="Comment Subject Char"/>
+    <w:basedOn w:val="CommentTextChar"/>
+    <w:link w:val="CommentSubject"/>
+    <w:uiPriority w:val="99"/>
+    <w:semiHidden/>
+    <w:rsid w:val="00EA7ADA"/>
+    <w:rPr>
+      <w:rFonts w:ascii="Arial" w:eastAsia="Arial" w:hAnsi="Arial" w:cs="Arial"/>
+      <w:b/>
+      <w:bCs/>
+      <w:bdr w:val="nil"/>
+    </w:rPr>
+  </w:style>
 </w:styles>
 </file>
 

</xml_diff>